<commit_message>
Small fixes in the Documentation
</commit_message>
<xml_diff>
--- a/Doc/NAND Controller.docx
+++ b/Doc/NAND Controller.docx
@@ -58,19 +58,7 @@
         <w:rPr>
           <w:rFonts w:ascii="Ubuntu" w:hAnsi="Ubuntu"/>
         </w:rPr>
-        <w:t>Version</w:t>
-      </w:r>
-      <w:r>
-        <w:rPr>
-          <w:rFonts w:ascii="Ubuntu" w:hAnsi="Ubuntu"/>
-        </w:rPr>
-        <w:t>18</w:t>
-      </w:r>
-      <w:r>
-        <w:rPr>
-          <w:rFonts w:ascii="Ubuntu" w:hAnsi="Ubuntu"/>
-        </w:rPr>
-        <w:t>: 2023-08-05 (Verilog version)</w:t>
+        <w:t>Version18: 2023-08-05 (Verilog version)</w:t>
       </w:r>
     </w:p>
     <w:p>
@@ -84,19 +72,7 @@
         <w:rPr>
           <w:rFonts w:ascii="Ubuntu" w:hAnsi="Ubuntu"/>
         </w:rPr>
-        <w:t>Version</w:t>
-      </w:r>
-      <w:r>
-        <w:rPr>
-          <w:rFonts w:ascii="Ubuntu" w:hAnsi="Ubuntu"/>
-        </w:rPr>
-        <w:t>17</w:t>
-      </w:r>
-      <w:r>
-        <w:rPr>
-          <w:rFonts w:ascii="Ubuntu" w:hAnsi="Ubuntu"/>
-        </w:rPr>
-        <w:t>: 2015-08-30 (VHDL version)</w:t>
+        <w:t>Version17: 2015-08-30 (VHDL version)</w:t>
       </w:r>
     </w:p>
     <w:p>
@@ -179,7 +155,7 @@
             <w:pStyle w:val="Inhaltsverzeichnis1"/>
             <w:tabs>
               <w:tab w:val="clear" w:pos="708"/>
-              <w:tab w:val="right" w:pos="10456" w:leader="dot"/>
+              <w:tab w:val="right" w:pos="10466" w:leader="dot"/>
             </w:tabs>
             <w:rPr/>
           </w:pPr>
@@ -191,8 +167,6 @@
               <w:webHidden/>
               <w:rStyle w:val="Verzeichnissprung"/>
               <w:vanish w:val="false"/>
-              <w:rFonts w:ascii="Ubuntu" w:hAnsi="Ubuntu"/>
-              <w:lang w:val="en-US"/>
             </w:rPr>
             <w:instrText xml:space="preserve"> TOC \z \o "1-3" \u \h</w:instrText>
           </w:r>
@@ -201,54 +175,19 @@
               <w:webHidden/>
               <w:rStyle w:val="Verzeichnissprung"/>
               <w:vanish w:val="false"/>
-              <w:rFonts w:ascii="Ubuntu" w:hAnsi="Ubuntu"/>
-              <w:lang w:val="en-US"/>
             </w:rPr>
             <w:fldChar w:fldCharType="separate"/>
           </w:r>
-          <w:hyperlink w:anchor="_Toc428667878">
+          <w:hyperlink w:anchor="__RefHeading___Toc1512_929784282">
             <w:r>
               <w:rPr>
                 <w:webHidden/>
                 <w:rStyle w:val="Verzeichnissprung"/>
-                <w:rFonts w:ascii="Ubuntu" w:hAnsi="Ubuntu"/>
                 <w:vanish w:val="false"/>
-                <w:lang w:val="en-US"/>
-              </w:rPr>
-              <w:t>Controller interface</w:t>
-            </w:r>
-            <w:r>
-              <w:rPr>
-                <w:webHidden/>
-              </w:rPr>
-              <w:fldChar w:fldCharType="begin"/>
-            </w:r>
-            <w:r>
-              <w:rPr>
-                <w:webHidden/>
-              </w:rPr>
-              <w:instrText xml:space="preserve">PAGEREF _Toc428667878 \h</w:instrText>
-            </w:r>
-            <w:r>
-              <w:rPr>
-                <w:webHidden/>
-              </w:rPr>
-              <w:fldChar w:fldCharType="separate"/>
-            </w:r>
-            <w:r>
-              <w:rPr>
-                <w:rStyle w:val="Verzeichnissprung"/>
-                <w:rFonts w:ascii="Ubuntu" w:hAnsi="Ubuntu"/>
-                <w:vanish w:val="false"/>
-              </w:rPr>
+              </w:rPr>
+              <w:t>NAND Flash</w:t>
               <w:tab/>
-              <w:t>2</w:t>
-            </w:r>
-            <w:r>
-              <w:rPr>
-                <w:webHidden/>
-              </w:rPr>
-              <w:fldChar w:fldCharType="end"/>
+              <w:t>3</w:t>
             </w:r>
           </w:hyperlink>
         </w:p>
@@ -257,53 +196,20 @@
             <w:pStyle w:val="Inhaltsverzeichnis1"/>
             <w:tabs>
               <w:tab w:val="clear" w:pos="708"/>
-              <w:tab w:val="right" w:pos="10456" w:leader="dot"/>
+              <w:tab w:val="right" w:pos="10466" w:leader="dot"/>
             </w:tabs>
             <w:rPr/>
           </w:pPr>
-          <w:hyperlink w:anchor="_Toc428667879">
+          <w:hyperlink w:anchor="__RefHeading___Toc1514_929784282">
             <w:r>
               <w:rPr>
                 <w:webHidden/>
                 <w:rStyle w:val="Verzeichnissprung"/>
-                <w:rFonts w:ascii="Ubuntu" w:hAnsi="Ubuntu"/>
                 <w:vanish w:val="false"/>
-                <w:lang w:val="en-US"/>
-              </w:rPr>
-              <w:t>Instruction Set</w:t>
-            </w:r>
-            <w:r>
-              <w:rPr>
-                <w:webHidden/>
-              </w:rPr>
-              <w:fldChar w:fldCharType="begin"/>
-            </w:r>
-            <w:r>
-              <w:rPr>
-                <w:webHidden/>
-              </w:rPr>
-              <w:instrText xml:space="preserve">PAGEREF _Toc428667879 \h</w:instrText>
-            </w:r>
-            <w:r>
-              <w:rPr>
-                <w:webHidden/>
-              </w:rPr>
-              <w:fldChar w:fldCharType="separate"/>
-            </w:r>
-            <w:r>
-              <w:rPr>
-                <w:rStyle w:val="Verzeichnissprung"/>
-                <w:rFonts w:ascii="Ubuntu" w:hAnsi="Ubuntu"/>
-                <w:vanish w:val="false"/>
-              </w:rPr>
+              </w:rPr>
+              <w:t>ONFI</w:t>
               <w:tab/>
               <w:t>3</w:t>
-            </w:r>
-            <w:r>
-              <w:rPr>
-                <w:webHidden/>
-              </w:rPr>
-              <w:fldChar w:fldCharType="end"/>
             </w:r>
           </w:hyperlink>
         </w:p>
@@ -312,53 +218,64 @@
             <w:pStyle w:val="Inhaltsverzeichnis1"/>
             <w:tabs>
               <w:tab w:val="clear" w:pos="708"/>
-              <w:tab w:val="right" w:pos="10456" w:leader="dot"/>
+              <w:tab w:val="right" w:pos="10466" w:leader="dot"/>
             </w:tabs>
             <w:rPr/>
           </w:pPr>
-          <w:hyperlink w:anchor="_Toc428667880">
+          <w:hyperlink w:anchor="__RefHeading___Toc1516_929784282">
             <w:r>
               <w:rPr>
                 <w:webHidden/>
                 <w:rStyle w:val="Verzeichnissprung"/>
-                <w:rFonts w:ascii="Ubuntu" w:hAnsi="Ubuntu"/>
                 <w:vanish w:val="false"/>
-                <w:lang w:val="en-US"/>
-              </w:rPr>
-              <w:t>Status Register</w:t>
-            </w:r>
+              </w:rPr>
+              <w:t>Controller Interface</w:t>
+              <w:tab/>
+              <w:t>3</w:t>
+            </w:r>
+          </w:hyperlink>
+        </w:p>
+        <w:p>
+          <w:pPr>
+            <w:pStyle w:val="Inhaltsverzeichnis2"/>
+            <w:tabs>
+              <w:tab w:val="clear" w:pos="708"/>
+              <w:tab w:val="right" w:pos="10466" w:leader="dot"/>
+            </w:tabs>
+            <w:rPr/>
+          </w:pPr>
+          <w:hyperlink w:anchor="__RefHeading___Toc1518_929784282">
             <w:r>
               <w:rPr>
                 <w:webHidden/>
-              </w:rPr>
-              <w:fldChar w:fldCharType="begin"/>
-            </w:r>
+                <w:rStyle w:val="Verzeichnissprung"/>
+                <w:vanish w:val="false"/>
+              </w:rPr>
+              <w:t>Avalon MM ports</w:t>
+              <w:tab/>
+              <w:t>3</w:t>
+            </w:r>
+          </w:hyperlink>
+        </w:p>
+        <w:p>
+          <w:pPr>
+            <w:pStyle w:val="Inhaltsverzeichnis2"/>
+            <w:tabs>
+              <w:tab w:val="clear" w:pos="708"/>
+              <w:tab w:val="right" w:pos="10466" w:leader="dot"/>
+            </w:tabs>
+            <w:rPr/>
+          </w:pPr>
+          <w:hyperlink w:anchor="__RefHeading___Toc1520_929784282">
             <w:r>
               <w:rPr>
                 <w:webHidden/>
-              </w:rPr>
-              <w:instrText xml:space="preserve">PAGEREF _Toc428667880 \h</w:instrText>
-            </w:r>
-            <w:r>
-              <w:rPr>
-                <w:webHidden/>
-              </w:rPr>
-              <w:fldChar w:fldCharType="separate"/>
-            </w:r>
-            <w:r>
-              <w:rPr>
                 <w:rStyle w:val="Verzeichnissprung"/>
-                <w:rFonts w:ascii="Ubuntu" w:hAnsi="Ubuntu"/>
                 <w:vanish w:val="false"/>
               </w:rPr>
+              <w:t>NAND interface ports</w:t>
               <w:tab/>
-              <w:t>4</w:t>
-            </w:r>
-            <w:r>
-              <w:rPr>
-                <w:webHidden/>
-              </w:rPr>
-              <w:fldChar w:fldCharType="end"/>
+              <w:t>3</w:t>
             </w:r>
           </w:hyperlink>
         </w:p>
@@ -367,53 +284,86 @@
             <w:pStyle w:val="Inhaltsverzeichnis1"/>
             <w:tabs>
               <w:tab w:val="clear" w:pos="708"/>
-              <w:tab w:val="right" w:pos="10456" w:leader="dot"/>
+              <w:tab w:val="right" w:pos="10466" w:leader="dot"/>
             </w:tabs>
             <w:rPr/>
           </w:pPr>
-          <w:hyperlink w:anchor="_Toc428667881">
+          <w:hyperlink w:anchor="__RefHeading___Toc1522_929784282">
             <w:r>
               <w:rPr>
                 <w:webHidden/>
                 <w:rStyle w:val="Verzeichnissprung"/>
-                <w:rFonts w:ascii="Ubuntu" w:hAnsi="Ubuntu"/>
                 <w:vanish w:val="false"/>
-                <w:lang w:val="en-US"/>
-              </w:rPr>
-              <w:t>Internal Buffers and Index Register</w:t>
-            </w:r>
+              </w:rPr>
+              <w:t>Controller interface</w:t>
+              <w:tab/>
+              <w:t>3</w:t>
+            </w:r>
+          </w:hyperlink>
+        </w:p>
+        <w:p>
+          <w:pPr>
+            <w:pStyle w:val="Inhaltsverzeichnis1"/>
+            <w:tabs>
+              <w:tab w:val="clear" w:pos="708"/>
+              <w:tab w:val="right" w:pos="10466" w:leader="dot"/>
+            </w:tabs>
+            <w:rPr/>
+          </w:pPr>
+          <w:hyperlink w:anchor="__RefHeading___Toc1524_929784282">
             <w:r>
               <w:rPr>
                 <w:webHidden/>
-              </w:rPr>
-              <w:fldChar w:fldCharType="begin"/>
-            </w:r>
-            <w:r>
-              <w:rPr>
-                <w:webHidden/>
-              </w:rPr>
-              <w:instrText xml:space="preserve">PAGEREF _Toc428667881 \h</w:instrText>
-            </w:r>
-            <w:r>
-              <w:rPr>
-                <w:webHidden/>
-              </w:rPr>
-              <w:fldChar w:fldCharType="separate"/>
-            </w:r>
-            <w:r>
-              <w:rPr>
                 <w:rStyle w:val="Verzeichnissprung"/>
-                <w:rFonts w:ascii="Ubuntu" w:hAnsi="Ubuntu"/>
                 <w:vanish w:val="false"/>
               </w:rPr>
+              <w:t>Instruction Set</w:t>
               <w:tab/>
               <w:t>4</w:t>
             </w:r>
+          </w:hyperlink>
+        </w:p>
+        <w:p>
+          <w:pPr>
+            <w:pStyle w:val="Inhaltsverzeichnis1"/>
+            <w:tabs>
+              <w:tab w:val="clear" w:pos="708"/>
+              <w:tab w:val="right" w:pos="10466" w:leader="dot"/>
+            </w:tabs>
+            <w:rPr/>
+          </w:pPr>
+          <w:hyperlink w:anchor="__RefHeading___Toc1526_929784282">
             <w:r>
               <w:rPr>
                 <w:webHidden/>
-              </w:rPr>
-              <w:fldChar w:fldCharType="end"/>
+                <w:rStyle w:val="Verzeichnissprung"/>
+                <w:vanish w:val="false"/>
+              </w:rPr>
+              <w:t>Status Register</w:t>
+              <w:tab/>
+              <w:t>6</w:t>
+            </w:r>
+          </w:hyperlink>
+        </w:p>
+        <w:p>
+          <w:pPr>
+            <w:pStyle w:val="Inhaltsverzeichnis1"/>
+            <w:tabs>
+              <w:tab w:val="clear" w:pos="708"/>
+              <w:tab w:val="right" w:pos="10466" w:leader="dot"/>
+            </w:tabs>
+            <w:rPr/>
+          </w:pPr>
+          <w:hyperlink w:anchor="__RefHeading___Toc1528_929784282">
+            <w:r>
+              <w:rPr>
+                <w:webHidden/>
+                <w:rStyle w:val="Verzeichnissprung"/>
+                <w:vanish w:val="false"/>
+              </w:rPr>
+              <w:t>Internal Buffers and Index Register</w:t>
+              <w:tab/>
+              <w:t>7</w:t>
             </w:r>
           </w:hyperlink>
         </w:p>
@@ -422,53 +372,20 @@
             <w:pStyle w:val="Inhaltsverzeichnis2"/>
             <w:tabs>
               <w:tab w:val="clear" w:pos="708"/>
-              <w:tab w:val="right" w:pos="10456" w:leader="dot"/>
+              <w:tab w:val="right" w:pos="10466" w:leader="dot"/>
             </w:tabs>
             <w:rPr/>
           </w:pPr>
-          <w:hyperlink w:anchor="_Toc428667882">
+          <w:hyperlink w:anchor="__RefHeading___Toc1530_929784282">
             <w:r>
               <w:rPr>
                 <w:webHidden/>
                 <w:rStyle w:val="Verzeichnissprung"/>
-                <w:rFonts w:ascii="Ubuntu" w:hAnsi="Ubuntu"/>
                 <w:vanish w:val="false"/>
-                <w:lang w:val="en-US"/>
               </w:rPr>
               <w:t>JEDEC ID Buffer</w:t>
-            </w:r>
-            <w:r>
-              <w:rPr>
-                <w:webHidden/>
-              </w:rPr>
-              <w:fldChar w:fldCharType="begin"/>
-            </w:r>
-            <w:r>
-              <w:rPr>
-                <w:webHidden/>
-              </w:rPr>
-              <w:instrText xml:space="preserve">PAGEREF _Toc428667882 \h</w:instrText>
-            </w:r>
-            <w:r>
-              <w:rPr>
-                <w:webHidden/>
-              </w:rPr>
-              <w:fldChar w:fldCharType="separate"/>
-            </w:r>
-            <w:r>
-              <w:rPr>
-                <w:rStyle w:val="Verzeichnissprung"/>
-                <w:rFonts w:ascii="Ubuntu" w:hAnsi="Ubuntu"/>
-                <w:vanish w:val="false"/>
-              </w:rPr>
               <w:tab/>
-              <w:t>4</w:t>
-            </w:r>
-            <w:r>
-              <w:rPr>
-                <w:webHidden/>
-              </w:rPr>
-              <w:fldChar w:fldCharType="end"/>
+              <w:t>7</w:t>
             </w:r>
           </w:hyperlink>
         </w:p>
@@ -477,53 +394,20 @@
             <w:pStyle w:val="Inhaltsverzeichnis2"/>
             <w:tabs>
               <w:tab w:val="clear" w:pos="708"/>
-              <w:tab w:val="right" w:pos="10456" w:leader="dot"/>
+              <w:tab w:val="right" w:pos="10466" w:leader="dot"/>
             </w:tabs>
             <w:rPr/>
           </w:pPr>
-          <w:hyperlink w:anchor="_Toc428667883">
+          <w:hyperlink w:anchor="__RefHeading___Toc1532_929784282">
             <w:r>
               <w:rPr>
                 <w:webHidden/>
                 <w:rStyle w:val="Verzeichnissprung"/>
-                <w:rFonts w:ascii="Ubuntu" w:hAnsi="Ubuntu"/>
                 <w:vanish w:val="false"/>
-                <w:lang w:val="en-US"/>
               </w:rPr>
               <w:t>ONFI Parameter Page Buffer</w:t>
-            </w:r>
-            <w:r>
-              <w:rPr>
-                <w:webHidden/>
-              </w:rPr>
-              <w:fldChar w:fldCharType="begin"/>
-            </w:r>
-            <w:r>
-              <w:rPr>
-                <w:webHidden/>
-              </w:rPr>
-              <w:instrText xml:space="preserve">PAGEREF _Toc428667883 \h</w:instrText>
-            </w:r>
-            <w:r>
-              <w:rPr>
-                <w:webHidden/>
-              </w:rPr>
-              <w:fldChar w:fldCharType="separate"/>
-            </w:r>
-            <w:r>
-              <w:rPr>
-                <w:rStyle w:val="Verzeichnissprung"/>
-                <w:rFonts w:ascii="Ubuntu" w:hAnsi="Ubuntu"/>
-                <w:vanish w:val="false"/>
-              </w:rPr>
               <w:tab/>
-              <w:t>4</w:t>
-            </w:r>
-            <w:r>
-              <w:rPr>
-                <w:webHidden/>
-              </w:rPr>
-              <w:fldChar w:fldCharType="end"/>
+              <w:t>7</w:t>
             </w:r>
           </w:hyperlink>
         </w:p>
@@ -532,53 +416,20 @@
             <w:pStyle w:val="Inhaltsverzeichnis2"/>
             <w:tabs>
               <w:tab w:val="clear" w:pos="708"/>
-              <w:tab w:val="right" w:pos="10456" w:leader="dot"/>
+              <w:tab w:val="right" w:pos="10466" w:leader="dot"/>
             </w:tabs>
             <w:rPr/>
           </w:pPr>
-          <w:hyperlink w:anchor="_Toc428667884">
+          <w:hyperlink w:anchor="__RefHeading___Toc1534_929784282">
             <w:r>
               <w:rPr>
                 <w:webHidden/>
                 <w:rStyle w:val="Verzeichnissprung"/>
-                <w:rFonts w:ascii="Ubuntu" w:hAnsi="Ubuntu"/>
                 <w:vanish w:val="false"/>
-                <w:lang w:val="en-US"/>
               </w:rPr>
               <w:t>Data Page Buffer</w:t>
-            </w:r>
-            <w:r>
-              <w:rPr>
-                <w:webHidden/>
-              </w:rPr>
-              <w:fldChar w:fldCharType="begin"/>
-            </w:r>
-            <w:r>
-              <w:rPr>
-                <w:webHidden/>
-              </w:rPr>
-              <w:instrText xml:space="preserve">PAGEREF _Toc428667884 \h</w:instrText>
-            </w:r>
-            <w:r>
-              <w:rPr>
-                <w:webHidden/>
-              </w:rPr>
-              <w:fldChar w:fldCharType="separate"/>
-            </w:r>
-            <w:r>
-              <w:rPr>
-                <w:rStyle w:val="Verzeichnissprung"/>
-                <w:rFonts w:ascii="Ubuntu" w:hAnsi="Ubuntu"/>
-                <w:vanish w:val="false"/>
-              </w:rPr>
               <w:tab/>
-              <w:t>5</w:t>
-            </w:r>
-            <w:r>
-              <w:rPr>
-                <w:webHidden/>
-              </w:rPr>
-              <w:fldChar w:fldCharType="end"/>
+              <w:t>7</w:t>
             </w:r>
           </w:hyperlink>
         </w:p>
@@ -587,53 +438,20 @@
             <w:pStyle w:val="Inhaltsverzeichnis2"/>
             <w:tabs>
               <w:tab w:val="clear" w:pos="708"/>
-              <w:tab w:val="right" w:pos="10456" w:leader="dot"/>
+              <w:tab w:val="right" w:pos="10466" w:leader="dot"/>
             </w:tabs>
             <w:rPr/>
           </w:pPr>
-          <w:hyperlink w:anchor="_Toc428667885">
+          <w:hyperlink w:anchor="__RefHeading___Toc1536_929784282">
             <w:r>
               <w:rPr>
                 <w:webHidden/>
                 <w:rStyle w:val="Verzeichnissprung"/>
-                <w:rFonts w:ascii="Ubuntu" w:hAnsi="Ubuntu"/>
                 <w:vanish w:val="false"/>
-                <w:lang w:val="en-US"/>
               </w:rPr>
               <w:t>Address Buffer</w:t>
-            </w:r>
-            <w:r>
-              <w:rPr>
-                <w:webHidden/>
-              </w:rPr>
-              <w:fldChar w:fldCharType="begin"/>
-            </w:r>
-            <w:r>
-              <w:rPr>
-                <w:webHidden/>
-              </w:rPr>
-              <w:instrText xml:space="preserve">PAGEREF _Toc428667885 \h</w:instrText>
-            </w:r>
-            <w:r>
-              <w:rPr>
-                <w:webHidden/>
-              </w:rPr>
-              <w:fldChar w:fldCharType="separate"/>
-            </w:r>
-            <w:r>
-              <w:rPr>
-                <w:rStyle w:val="Verzeichnissprung"/>
-                <w:rFonts w:ascii="Ubuntu" w:hAnsi="Ubuntu"/>
-                <w:vanish w:val="false"/>
-              </w:rPr>
               <w:tab/>
-              <w:t>5</w:t>
-            </w:r>
-            <w:r>
-              <w:rPr>
-                <w:webHidden/>
-              </w:rPr>
-              <w:fldChar w:fldCharType="end"/>
+              <w:t>7</w:t>
             </w:r>
           </w:hyperlink>
         </w:p>
@@ -642,60 +460,26 @@
             <w:pStyle w:val="Inhaltsverzeichnis1"/>
             <w:tabs>
               <w:tab w:val="clear" w:pos="708"/>
-              <w:tab w:val="right" w:pos="10456" w:leader="dot"/>
+              <w:tab w:val="right" w:pos="10466" w:leader="dot"/>
             </w:tabs>
             <w:rPr/>
           </w:pPr>
-          <w:hyperlink w:anchor="_Toc428667886">
+          <w:hyperlink w:anchor="__RefHeading___Toc1538_929784282">
             <w:r>
               <w:rPr>
                 <w:webHidden/>
                 <w:rStyle w:val="Verzeichnissprung"/>
-                <w:rFonts w:ascii="Ubuntu" w:hAnsi="Ubuntu"/>
                 <w:vanish w:val="false"/>
-                <w:lang w:val="en-US"/>
               </w:rPr>
               <w:t>Example Waveforms – READ_ID</w:t>
-            </w:r>
-            <w:r>
-              <w:rPr>
-                <w:webHidden/>
-              </w:rPr>
-              <w:fldChar w:fldCharType="begin"/>
-            </w:r>
-            <w:r>
-              <w:rPr>
-                <w:webHidden/>
-              </w:rPr>
-              <w:instrText xml:space="preserve">PAGEREF _Toc428667886 \h</w:instrText>
-            </w:r>
-            <w:r>
-              <w:rPr>
-                <w:webHidden/>
-              </w:rPr>
-              <w:fldChar w:fldCharType="separate"/>
-            </w:r>
-            <w:r>
-              <w:rPr>
-                <w:rStyle w:val="Verzeichnissprung"/>
-                <w:rFonts w:ascii="Ubuntu" w:hAnsi="Ubuntu"/>
-                <w:vanish w:val="false"/>
-              </w:rPr>
               <w:tab/>
-              <w:t>5</w:t>
-            </w:r>
-            <w:r>
-              <w:rPr>
-                <w:webHidden/>
-              </w:rPr>
-              <w:fldChar w:fldCharType="end"/>
+              <w:t>7</w:t>
             </w:r>
           </w:hyperlink>
           <w:r>
             <w:rPr>
               <w:rStyle w:val="Verzeichnissprung"/>
               <w:vanish w:val="false"/>
-              <w:rFonts w:ascii="Ubuntu" w:hAnsi="Ubuntu"/>
             </w:rPr>
             <w:fldChar w:fldCharType="end"/>
           </w:r>
@@ -982,7 +766,9 @@
           <w:rFonts w:ascii="Ubuntu" w:hAnsi="Ubuntu"/>
         </w:rPr>
       </w:pPr>
-      <w:bookmarkStart w:id="1" w:name="_Toc455013549"/>
+      <w:bookmarkStart w:id="1" w:name="__RefHeading___Toc1512_929784282"/>
+      <w:bookmarkStart w:id="2" w:name="_Toc455013549"/>
+      <w:bookmarkEnd w:id="1"/>
       <w:r>
         <w:rPr>
           <w:rFonts w:ascii="Ubuntu" w:hAnsi="Ubuntu"/>
@@ -990,7 +776,7 @@
         </w:rPr>
         <w:t>NAND Flash</w:t>
       </w:r>
-      <w:bookmarkEnd w:id="1"/>
+      <w:bookmarkEnd w:id="2"/>
     </w:p>
     <w:p>
       <w:pPr>
@@ -1054,7 +840,9 @@
           <w:rFonts w:ascii="Ubuntu" w:hAnsi="Ubuntu"/>
         </w:rPr>
       </w:pPr>
-      <w:bookmarkStart w:id="2" w:name="_Toc455013550"/>
+      <w:bookmarkStart w:id="3" w:name="__RefHeading___Toc1514_929784282"/>
+      <w:bookmarkStart w:id="4" w:name="_Toc455013550"/>
+      <w:bookmarkEnd w:id="3"/>
       <w:r>
         <w:rPr>
           <w:rFonts w:ascii="Ubuntu" w:hAnsi="Ubuntu"/>
@@ -1062,7 +850,7 @@
         </w:rPr>
         <w:t>ONFI</w:t>
       </w:r>
-      <w:bookmarkEnd w:id="2"/>
+      <w:bookmarkEnd w:id="4"/>
     </w:p>
     <w:p>
       <w:pPr>
@@ -1101,7 +889,9 @@
           <w:rFonts w:ascii="Ubuntu" w:hAnsi="Ubuntu"/>
         </w:rPr>
       </w:pPr>
-      <w:bookmarkStart w:id="3" w:name="_Toc455013551"/>
+      <w:bookmarkStart w:id="5" w:name="__RefHeading___Toc1516_929784282"/>
+      <w:bookmarkStart w:id="6" w:name="_Toc455013551"/>
+      <w:bookmarkEnd w:id="5"/>
       <w:r>
         <w:rPr>
           <w:rFonts w:ascii="Ubuntu" w:hAnsi="Ubuntu"/>
@@ -1109,7 +899,7 @@
         </w:rPr>
         <w:t>Controller Interface</w:t>
       </w:r>
-      <w:bookmarkEnd w:id="3"/>
+      <w:bookmarkEnd w:id="6"/>
     </w:p>
     <w:p>
       <w:pPr>
@@ -1118,7 +908,9 @@
           <w:rFonts w:ascii="Ubuntu" w:hAnsi="Ubuntu"/>
         </w:rPr>
       </w:pPr>
-      <w:bookmarkStart w:id="4" w:name="_Toc455013552"/>
+      <w:bookmarkStart w:id="7" w:name="__RefHeading___Toc1518_929784282"/>
+      <w:bookmarkStart w:id="8" w:name="_Toc455013552"/>
+      <w:bookmarkEnd w:id="7"/>
       <w:r>
         <w:rPr>
           <w:rFonts w:ascii="Ubuntu" w:hAnsi="Ubuntu"/>
@@ -1126,7 +918,7 @@
         </w:rPr>
         <w:t>Avalon MM ports</w:t>
       </w:r>
-      <w:bookmarkEnd w:id="4"/>
+      <w:bookmarkEnd w:id="8"/>
     </w:p>
     <w:tbl>
       <w:tblPr>
@@ -1144,8 +936,8 @@
         <w:tblLook w:val="04a0" w:noHBand="0" w:noVBand="1" w:firstColumn="1" w:lastRow="0" w:lastColumn="0" w:firstRow="1"/>
       </w:tblPr>
       <w:tblGrid>
-        <w:gridCol w:w="1318"/>
-        <w:gridCol w:w="1189"/>
+        <w:gridCol w:w="1316"/>
+        <w:gridCol w:w="1191"/>
         <w:gridCol w:w="1428"/>
         <w:gridCol w:w="5635"/>
       </w:tblGrid>
@@ -1155,7 +947,7 @@
         </w:trPr>
         <w:tc>
           <w:tcPr>
-            <w:tcW w:w="1318" w:type="dxa"/>
+            <w:tcW w:w="1316" w:type="dxa"/>
             <w:tcBorders>
               <w:top w:val="single" w:sz="4" w:space="0" w:color="808080"/>
               <w:left w:val="single" w:sz="4" w:space="0" w:color="808080"/>
@@ -1166,7 +958,7 @@
           <w:p>
             <w:pPr>
               <w:pStyle w:val="Normal"/>
-              <w:widowControl/>
+              <w:widowControl w:val="false"/>
               <w:spacing w:lineRule="auto" w:line="240" w:before="0" w:after="0"/>
               <w:jc w:val="center"/>
               <w:rPr>
@@ -1192,7 +984,7 @@
         </w:tc>
         <w:tc>
           <w:tcPr>
-            <w:tcW w:w="1189" w:type="dxa"/>
+            <w:tcW w:w="1191" w:type="dxa"/>
             <w:tcBorders>
               <w:top w:val="single" w:sz="4" w:space="0" w:color="808080"/>
               <w:left w:val="single" w:sz="4" w:space="0" w:color="808080"/>
@@ -1203,7 +995,7 @@
           <w:p>
             <w:pPr>
               <w:pStyle w:val="Normal"/>
-              <w:widowControl/>
+              <w:widowControl w:val="false"/>
               <w:spacing w:lineRule="auto" w:line="240" w:before="0" w:after="0"/>
               <w:jc w:val="center"/>
               <w:rPr>
@@ -1240,7 +1032,7 @@
           <w:p>
             <w:pPr>
               <w:pStyle w:val="Normal"/>
-              <w:widowControl/>
+              <w:widowControl w:val="false"/>
               <w:spacing w:lineRule="auto" w:line="240" w:before="0" w:after="0"/>
               <w:jc w:val="center"/>
               <w:rPr>
@@ -1277,7 +1069,7 @@
           <w:p>
             <w:pPr>
               <w:pStyle w:val="Normal"/>
-              <w:widowControl/>
+              <w:widowControl w:val="false"/>
               <w:spacing w:lineRule="auto" w:line="240" w:before="0" w:after="0"/>
               <w:jc w:val="center"/>
               <w:rPr>
@@ -1308,7 +1100,7 @@
         </w:trPr>
         <w:tc>
           <w:tcPr>
-            <w:tcW w:w="1318" w:type="dxa"/>
+            <w:tcW w:w="1316" w:type="dxa"/>
             <w:tcBorders>
               <w:top w:val="single" w:sz="4" w:space="0" w:color="808080"/>
               <w:left w:val="single" w:sz="4" w:space="0" w:color="808080"/>
@@ -1320,7 +1112,7 @@
           <w:p>
             <w:pPr>
               <w:pStyle w:val="Normal"/>
-              <w:widowControl/>
+              <w:widowControl w:val="false"/>
               <w:spacing w:lineRule="auto" w:line="240" w:before="0" w:after="0"/>
               <w:jc w:val="left"/>
               <w:rPr>
@@ -1344,7 +1136,7 @@
         </w:tc>
         <w:tc>
           <w:tcPr>
-            <w:tcW w:w="1189" w:type="dxa"/>
+            <w:tcW w:w="1191" w:type="dxa"/>
             <w:tcBorders>
               <w:top w:val="single" w:sz="4" w:space="0" w:color="808080"/>
               <w:left w:val="single" w:sz="4" w:space="0" w:color="808080"/>
@@ -1355,7 +1147,7 @@
           <w:p>
             <w:pPr>
               <w:pStyle w:val="Normal"/>
-              <w:widowControl/>
+              <w:widowControl w:val="false"/>
               <w:spacing w:lineRule="auto" w:line="240" w:before="0" w:after="0"/>
               <w:jc w:val="center"/>
               <w:rPr>
@@ -1391,7 +1183,7 @@
           <w:p>
             <w:pPr>
               <w:pStyle w:val="Normal"/>
-              <w:widowControl/>
+              <w:widowControl w:val="false"/>
               <w:spacing w:lineRule="auto" w:line="240" w:before="0" w:after="0"/>
               <w:jc w:val="center"/>
               <w:rPr>
@@ -1427,7 +1219,7 @@
           <w:p>
             <w:pPr>
               <w:pStyle w:val="Normal"/>
-              <w:widowControl/>
+              <w:widowControl w:val="false"/>
               <w:spacing w:lineRule="auto" w:line="240" w:before="0" w:after="0"/>
               <w:rPr>
                 <w:rFonts w:ascii="Ubuntu" w:hAnsi="Ubuntu" w:eastAsia="Arial" w:cs=""/>
@@ -1456,7 +1248,7 @@
         </w:trPr>
         <w:tc>
           <w:tcPr>
-            <w:tcW w:w="1318" w:type="dxa"/>
+            <w:tcW w:w="1316" w:type="dxa"/>
             <w:tcBorders>
               <w:top w:val="single" w:sz="4" w:space="0" w:color="808080"/>
               <w:left w:val="single" w:sz="4" w:space="0" w:color="808080"/>
@@ -1468,7 +1260,7 @@
           <w:p>
             <w:pPr>
               <w:pStyle w:val="Normal"/>
-              <w:widowControl/>
+              <w:widowControl w:val="false"/>
               <w:spacing w:lineRule="auto" w:line="240" w:before="0" w:after="0"/>
               <w:jc w:val="left"/>
               <w:rPr>
@@ -1480,13 +1272,7 @@
               </w:rPr>
             </w:pPr>
             <w:r>
-              <w:rPr>
-                <w:rFonts w:eastAsia="Arial" w:ascii="Ubuntu" w:hAnsi="Ubuntu"/>
-                <w:kern w:val="0"/>
-                <w:sz w:val="22"/>
-                <w:szCs w:val="22"/>
-                <w:lang w:val="ru-RU" w:eastAsia="en-US" w:bidi="ar-SA"/>
-              </w:rPr>
+              <w:rPr/>
             </w:r>
             <m:oMathPara xmlns:m="http://schemas.openxmlformats.org/officeDocument/2006/math">
               <m:oMathParaPr>
@@ -1512,7 +1298,7 @@
         </w:tc>
         <w:tc>
           <w:tcPr>
-            <w:tcW w:w="1189" w:type="dxa"/>
+            <w:tcW w:w="1191" w:type="dxa"/>
             <w:tcBorders>
               <w:top w:val="single" w:sz="4" w:space="0" w:color="808080"/>
               <w:left w:val="single" w:sz="4" w:space="0" w:color="808080"/>
@@ -1523,7 +1309,7 @@
           <w:p>
             <w:pPr>
               <w:pStyle w:val="Normal"/>
-              <w:widowControl/>
+              <w:widowControl w:val="false"/>
               <w:spacing w:lineRule="auto" w:line="240" w:before="0" w:after="0"/>
               <w:jc w:val="center"/>
               <w:rPr>
@@ -1559,7 +1345,7 @@
           <w:p>
             <w:pPr>
               <w:pStyle w:val="Normal"/>
-              <w:widowControl/>
+              <w:widowControl w:val="false"/>
               <w:spacing w:lineRule="auto" w:line="240" w:before="0" w:after="0"/>
               <w:jc w:val="center"/>
               <w:rPr>
@@ -1595,7 +1381,7 @@
           <w:p>
             <w:pPr>
               <w:pStyle w:val="Normal"/>
-              <w:widowControl/>
+              <w:widowControl w:val="false"/>
               <w:spacing w:lineRule="auto" w:line="240" w:before="0" w:after="0"/>
               <w:rPr>
                 <w:rFonts w:ascii="Ubuntu" w:hAnsi="Ubuntu" w:eastAsia="Arial" w:cs=""/>
@@ -1624,7 +1410,7 @@
         </w:trPr>
         <w:tc>
           <w:tcPr>
-            <w:tcW w:w="1318" w:type="dxa"/>
+            <w:tcW w:w="1316" w:type="dxa"/>
             <w:tcBorders>
               <w:top w:val="single" w:sz="4" w:space="0" w:color="808080"/>
               <w:left w:val="single" w:sz="4" w:space="0" w:color="808080"/>
@@ -1636,7 +1422,7 @@
           <w:p>
             <w:pPr>
               <w:pStyle w:val="Normal"/>
-              <w:widowControl/>
+              <w:widowControl w:val="false"/>
               <w:spacing w:lineRule="auto" w:line="240" w:before="0" w:after="0"/>
               <w:jc w:val="left"/>
               <w:rPr>
@@ -1660,7 +1446,7 @@
         </w:tc>
         <w:tc>
           <w:tcPr>
-            <w:tcW w:w="1189" w:type="dxa"/>
+            <w:tcW w:w="1191" w:type="dxa"/>
             <w:tcBorders>
               <w:top w:val="single" w:sz="4" w:space="0" w:color="808080"/>
               <w:left w:val="single" w:sz="4" w:space="0" w:color="808080"/>
@@ -1671,7 +1457,7 @@
           <w:p>
             <w:pPr>
               <w:pStyle w:val="Normal"/>
-              <w:widowControl/>
+              <w:widowControl w:val="false"/>
               <w:spacing w:lineRule="auto" w:line="240" w:before="0" w:after="0"/>
               <w:jc w:val="center"/>
               <w:rPr>
@@ -1707,7 +1493,7 @@
           <w:p>
             <w:pPr>
               <w:pStyle w:val="Normal"/>
-              <w:widowControl/>
+              <w:widowControl w:val="false"/>
               <w:spacing w:lineRule="auto" w:line="240" w:before="0" w:after="0"/>
               <w:jc w:val="center"/>
               <w:rPr>
@@ -1743,7 +1529,7 @@
           <w:p>
             <w:pPr>
               <w:pStyle w:val="Normal"/>
-              <w:widowControl/>
+              <w:widowControl w:val="false"/>
               <w:spacing w:lineRule="auto" w:line="240" w:before="0" w:after="0"/>
               <w:rPr>
                 <w:rFonts w:ascii="Ubuntu" w:hAnsi="Ubuntu" w:eastAsia="Arial" w:cs=""/>
@@ -1772,7 +1558,7 @@
         </w:trPr>
         <w:tc>
           <w:tcPr>
-            <w:tcW w:w="1318" w:type="dxa"/>
+            <w:tcW w:w="1316" w:type="dxa"/>
             <w:tcBorders>
               <w:top w:val="single" w:sz="4" w:space="0" w:color="808080"/>
               <w:left w:val="single" w:sz="4" w:space="0" w:color="808080"/>
@@ -1784,7 +1570,7 @@
           <w:p>
             <w:pPr>
               <w:pStyle w:val="Normal"/>
-              <w:widowControl/>
+              <w:widowControl w:val="false"/>
               <w:spacing w:lineRule="auto" w:line="240" w:before="0" w:after="0"/>
               <w:jc w:val="left"/>
               <w:rPr>
@@ -1808,7 +1594,7 @@
         </w:tc>
         <w:tc>
           <w:tcPr>
-            <w:tcW w:w="1189" w:type="dxa"/>
+            <w:tcW w:w="1191" w:type="dxa"/>
             <w:tcBorders>
               <w:top w:val="single" w:sz="4" w:space="0" w:color="808080"/>
               <w:left w:val="single" w:sz="4" w:space="0" w:color="808080"/>
@@ -1819,7 +1605,7 @@
           <w:p>
             <w:pPr>
               <w:pStyle w:val="Normal"/>
-              <w:widowControl/>
+              <w:widowControl w:val="false"/>
               <w:spacing w:lineRule="auto" w:line="240" w:before="0" w:after="0"/>
               <w:jc w:val="center"/>
               <w:rPr>
@@ -1855,7 +1641,7 @@
           <w:p>
             <w:pPr>
               <w:pStyle w:val="Normal"/>
-              <w:widowControl/>
+              <w:widowControl w:val="false"/>
               <w:spacing w:lineRule="auto" w:line="240" w:before="0" w:after="0"/>
               <w:jc w:val="center"/>
               <w:rPr>
@@ -1891,7 +1677,7 @@
           <w:p>
             <w:pPr>
               <w:pStyle w:val="Normal"/>
-              <w:widowControl/>
+              <w:widowControl w:val="false"/>
               <w:spacing w:lineRule="auto" w:line="240" w:before="0" w:after="0"/>
               <w:rPr>
                 <w:rFonts w:ascii="Ubuntu" w:hAnsi="Ubuntu" w:eastAsia="Arial" w:cs=""/>
@@ -1920,7 +1706,7 @@
         </w:trPr>
         <w:tc>
           <w:tcPr>
-            <w:tcW w:w="1318" w:type="dxa"/>
+            <w:tcW w:w="1316" w:type="dxa"/>
             <w:tcBorders>
               <w:top w:val="single" w:sz="4" w:space="0" w:color="808080"/>
               <w:left w:val="single" w:sz="4" w:space="0" w:color="808080"/>
@@ -1932,7 +1718,7 @@
           <w:p>
             <w:pPr>
               <w:pStyle w:val="Normal"/>
-              <w:widowControl/>
+              <w:widowControl w:val="false"/>
               <w:spacing w:lineRule="auto" w:line="240" w:before="0" w:after="0"/>
               <w:jc w:val="left"/>
               <w:rPr>
@@ -1956,7 +1742,7 @@
         </w:tc>
         <w:tc>
           <w:tcPr>
-            <w:tcW w:w="1189" w:type="dxa"/>
+            <w:tcW w:w="1191" w:type="dxa"/>
             <w:tcBorders>
               <w:top w:val="single" w:sz="4" w:space="0" w:color="808080"/>
               <w:left w:val="single" w:sz="4" w:space="0" w:color="808080"/>
@@ -1967,7 +1753,7 @@
           <w:p>
             <w:pPr>
               <w:pStyle w:val="Normal"/>
-              <w:widowControl/>
+              <w:widowControl w:val="false"/>
               <w:spacing w:lineRule="auto" w:line="240" w:before="0" w:after="0"/>
               <w:jc w:val="center"/>
               <w:rPr>
@@ -2003,7 +1789,7 @@
           <w:p>
             <w:pPr>
               <w:pStyle w:val="Normal"/>
-              <w:widowControl/>
+              <w:widowControl w:val="false"/>
               <w:spacing w:lineRule="auto" w:line="240" w:before="0" w:after="0"/>
               <w:jc w:val="center"/>
               <w:rPr>
@@ -2039,7 +1825,7 @@
           <w:p>
             <w:pPr>
               <w:pStyle w:val="Normal"/>
-              <w:widowControl/>
+              <w:widowControl w:val="false"/>
               <w:spacing w:lineRule="auto" w:line="240" w:before="0" w:after="0"/>
               <w:rPr>
                 <w:rFonts w:ascii="Ubuntu" w:hAnsi="Ubuntu" w:eastAsia="Arial" w:cs=""/>
@@ -2068,7 +1854,7 @@
         </w:trPr>
         <w:tc>
           <w:tcPr>
-            <w:tcW w:w="1318" w:type="dxa"/>
+            <w:tcW w:w="1316" w:type="dxa"/>
             <w:tcBorders>
               <w:top w:val="single" w:sz="4" w:space="0" w:color="808080"/>
               <w:left w:val="single" w:sz="4" w:space="0" w:color="808080"/>
@@ -2080,7 +1866,7 @@
           <w:p>
             <w:pPr>
               <w:pStyle w:val="Normal"/>
-              <w:widowControl/>
+              <w:widowControl w:val="false"/>
               <w:spacing w:lineRule="auto" w:line="240" w:before="0" w:after="0"/>
               <w:jc w:val="left"/>
               <w:rPr>
@@ -2092,13 +1878,7 @@
               </w:rPr>
             </w:pPr>
             <w:r>
-              <w:rPr>
-                <w:rFonts w:ascii="Ubuntu" w:hAnsi="Ubuntu"/>
-                <w:kern w:val="0"/>
-                <w:sz w:val="22"/>
-                <w:szCs w:val="22"/>
-                <w:lang w:val="ru-RU" w:eastAsia="en-US" w:bidi="ar-SA"/>
-              </w:rPr>
+              <w:rPr/>
             </w:r>
             <m:oMathPara xmlns:m="http://schemas.openxmlformats.org/officeDocument/2006/math">
               <m:oMathParaPr>
@@ -2124,7 +1904,7 @@
         </w:tc>
         <w:tc>
           <w:tcPr>
-            <w:tcW w:w="1189" w:type="dxa"/>
+            <w:tcW w:w="1191" w:type="dxa"/>
             <w:tcBorders>
               <w:top w:val="single" w:sz="4" w:space="0" w:color="808080"/>
               <w:left w:val="single" w:sz="4" w:space="0" w:color="808080"/>
@@ -2135,7 +1915,7 @@
           <w:p>
             <w:pPr>
               <w:pStyle w:val="Normal"/>
-              <w:widowControl/>
+              <w:widowControl w:val="false"/>
               <w:spacing w:lineRule="auto" w:line="240" w:before="0" w:after="0"/>
               <w:jc w:val="center"/>
               <w:rPr>
@@ -2171,7 +1951,7 @@
           <w:p>
             <w:pPr>
               <w:pStyle w:val="Normal"/>
-              <w:widowControl/>
+              <w:widowControl w:val="false"/>
               <w:spacing w:lineRule="auto" w:line="240" w:before="0" w:after="0"/>
               <w:jc w:val="center"/>
               <w:rPr>
@@ -2207,7 +1987,7 @@
           <w:p>
             <w:pPr>
               <w:pStyle w:val="Normal"/>
-              <w:widowControl/>
+              <w:widowControl w:val="false"/>
               <w:spacing w:lineRule="auto" w:line="240" w:before="0" w:after="0"/>
               <w:rPr>
                 <w:rFonts w:ascii="Ubuntu" w:hAnsi="Ubuntu" w:eastAsia="Arial" w:cs=""/>
@@ -2236,7 +2016,7 @@
         </w:trPr>
         <w:tc>
           <w:tcPr>
-            <w:tcW w:w="1318" w:type="dxa"/>
+            <w:tcW w:w="1316" w:type="dxa"/>
             <w:tcBorders>
               <w:top w:val="single" w:sz="4" w:space="0" w:color="808080"/>
               <w:left w:val="single" w:sz="4" w:space="0" w:color="808080"/>
@@ -2248,7 +2028,7 @@
           <w:p>
             <w:pPr>
               <w:pStyle w:val="Normal"/>
-              <w:widowControl/>
+              <w:widowControl w:val="false"/>
               <w:spacing w:lineRule="auto" w:line="240" w:before="0" w:after="0"/>
               <w:jc w:val="left"/>
               <w:rPr>
@@ -2260,13 +2040,7 @@
               </w:rPr>
             </w:pPr>
             <w:r>
-              <w:rPr>
-                <w:rFonts w:ascii="Ubuntu" w:hAnsi="Ubuntu"/>
-                <w:kern w:val="0"/>
-                <w:sz w:val="22"/>
-                <w:szCs w:val="22"/>
-                <w:lang w:val="ru-RU" w:eastAsia="en-US" w:bidi="ar-SA"/>
-              </w:rPr>
+              <w:rPr/>
             </w:r>
             <m:oMathPara xmlns:m="http://schemas.openxmlformats.org/officeDocument/2006/math">
               <m:oMathParaPr>
@@ -2292,7 +2066,7 @@
         </w:tc>
         <w:tc>
           <w:tcPr>
-            <w:tcW w:w="1189" w:type="dxa"/>
+            <w:tcW w:w="1191" w:type="dxa"/>
             <w:tcBorders>
               <w:top w:val="single" w:sz="4" w:space="0" w:color="808080"/>
               <w:left w:val="single" w:sz="4" w:space="0" w:color="808080"/>
@@ -2303,7 +2077,7 @@
           <w:p>
             <w:pPr>
               <w:pStyle w:val="Normal"/>
-              <w:widowControl/>
+              <w:widowControl w:val="false"/>
               <w:spacing w:lineRule="auto" w:line="240" w:before="0" w:after="0"/>
               <w:jc w:val="center"/>
               <w:rPr>
@@ -2339,7 +2113,7 @@
           <w:p>
             <w:pPr>
               <w:pStyle w:val="Normal"/>
-              <w:widowControl/>
+              <w:widowControl w:val="false"/>
               <w:spacing w:lineRule="auto" w:line="240" w:before="0" w:after="0"/>
               <w:jc w:val="center"/>
               <w:rPr>
@@ -2375,7 +2149,7 @@
           <w:p>
             <w:pPr>
               <w:pStyle w:val="Normal"/>
-              <w:widowControl/>
+              <w:widowControl w:val="false"/>
               <w:spacing w:lineRule="auto" w:line="240" w:before="0" w:after="0"/>
               <w:rPr>
                 <w:rFonts w:ascii="Ubuntu" w:hAnsi="Ubuntu" w:eastAsia="Arial" w:cs=""/>
@@ -2421,7 +2195,9 @@
           <w:rFonts w:ascii="Ubuntu" w:hAnsi="Ubuntu"/>
         </w:rPr>
       </w:pPr>
-      <w:bookmarkStart w:id="5" w:name="_Toc455013553"/>
+      <w:bookmarkStart w:id="9" w:name="__RefHeading___Toc1520_929784282"/>
+      <w:bookmarkStart w:id="10" w:name="_Toc455013553"/>
+      <w:bookmarkEnd w:id="9"/>
       <w:r>
         <w:rPr>
           <w:rFonts w:ascii="Ubuntu" w:hAnsi="Ubuntu"/>
@@ -2429,7 +2205,7 @@
         </w:rPr>
         <w:t>NAND interface ports</w:t>
       </w:r>
-      <w:bookmarkEnd w:id="5"/>
+      <w:bookmarkEnd w:id="10"/>
     </w:p>
     <w:tbl>
       <w:tblPr>
@@ -2462,7 +2238,7 @@
           <w:p>
             <w:pPr>
               <w:pStyle w:val="Normal"/>
-              <w:widowControl/>
+              <w:widowControl w:val="false"/>
               <w:spacing w:lineRule="auto" w:line="240" w:before="0" w:after="0"/>
               <w:jc w:val="center"/>
               <w:rPr>
@@ -2494,7 +2270,7 @@
           <w:p>
             <w:pPr>
               <w:pStyle w:val="Normal"/>
-              <w:widowControl/>
+              <w:widowControl w:val="false"/>
               <w:spacing w:lineRule="auto" w:line="240" w:before="0" w:after="0"/>
               <w:jc w:val="center"/>
               <w:rPr>
@@ -2526,7 +2302,7 @@
           <w:p>
             <w:pPr>
               <w:pStyle w:val="Normal"/>
-              <w:widowControl/>
+              <w:widowControl w:val="false"/>
               <w:spacing w:lineRule="auto" w:line="240" w:before="0" w:after="0"/>
               <w:jc w:val="center"/>
               <w:rPr>
@@ -2558,7 +2334,7 @@
           <w:p>
             <w:pPr>
               <w:pStyle w:val="Normal"/>
-              <w:widowControl/>
+              <w:widowControl w:val="false"/>
               <w:spacing w:lineRule="auto" w:line="240" w:before="0" w:after="0"/>
               <w:jc w:val="center"/>
               <w:rPr>
@@ -2594,7 +2370,7 @@
           <w:p>
             <w:pPr>
               <w:pStyle w:val="Normal"/>
-              <w:widowControl/>
+              <w:widowControl w:val="false"/>
               <w:spacing w:lineRule="auto" w:line="240" w:before="0" w:after="0"/>
               <w:jc w:val="left"/>
               <w:rPr>
@@ -2625,7 +2401,7 @@
           <w:p>
             <w:pPr>
               <w:pStyle w:val="Normal"/>
-              <w:widowControl/>
+              <w:widowControl w:val="false"/>
               <w:spacing w:lineRule="auto" w:line="240" w:before="0" w:after="0"/>
               <w:jc w:val="center"/>
               <w:rPr>
@@ -2657,7 +2433,7 @@
           <w:p>
             <w:pPr>
               <w:pStyle w:val="Normal"/>
-              <w:widowControl/>
+              <w:widowControl w:val="false"/>
               <w:spacing w:lineRule="auto" w:line="240" w:before="0" w:after="0"/>
               <w:jc w:val="center"/>
               <w:rPr>
@@ -2689,7 +2465,7 @@
           <w:p>
             <w:pPr>
               <w:pStyle w:val="Normal"/>
-              <w:widowControl/>
+              <w:widowControl w:val="false"/>
               <w:spacing w:lineRule="auto" w:line="240" w:before="0" w:after="0"/>
               <w:jc w:val="left"/>
               <w:rPr>
@@ -2724,7 +2500,7 @@
           <w:p>
             <w:pPr>
               <w:pStyle w:val="Normal"/>
-              <w:widowControl/>
+              <w:widowControl w:val="false"/>
               <w:spacing w:lineRule="auto" w:line="240" w:before="0" w:after="0"/>
               <w:jc w:val="left"/>
               <w:rPr>
@@ -2755,7 +2531,7 @@
           <w:p>
             <w:pPr>
               <w:pStyle w:val="Normal"/>
-              <w:widowControl/>
+              <w:widowControl w:val="false"/>
               <w:spacing w:lineRule="auto" w:line="240" w:before="0" w:after="0"/>
               <w:jc w:val="center"/>
               <w:rPr>
@@ -2787,7 +2563,7 @@
           <w:p>
             <w:pPr>
               <w:pStyle w:val="Normal"/>
-              <w:widowControl/>
+              <w:widowControl w:val="false"/>
               <w:spacing w:lineRule="auto" w:line="240" w:before="0" w:after="0"/>
               <w:jc w:val="center"/>
               <w:rPr>
@@ -2819,7 +2595,7 @@
           <w:p>
             <w:pPr>
               <w:pStyle w:val="Normal"/>
-              <w:widowControl/>
+              <w:widowControl w:val="false"/>
               <w:spacing w:lineRule="auto" w:line="240" w:before="0" w:after="0"/>
               <w:jc w:val="left"/>
               <w:rPr>
@@ -2854,7 +2630,7 @@
           <w:p>
             <w:pPr>
               <w:pStyle w:val="Normal"/>
-              <w:widowControl/>
+              <w:widowControl w:val="false"/>
               <w:spacing w:lineRule="auto" w:line="240" w:before="0" w:after="0"/>
               <w:jc w:val="left"/>
               <w:rPr>
@@ -2866,13 +2642,7 @@
               </w:rPr>
             </w:pPr>
             <w:r>
-              <w:rPr>
-                <w:rFonts w:eastAsia="Arial" w:ascii="Ubuntu" w:hAnsi="Ubuntu"/>
-                <w:kern w:val="0"/>
-                <w:sz w:val="22"/>
-                <w:szCs w:val="22"/>
-                <w:lang w:val="ru-RU" w:eastAsia="en-US" w:bidi="ar-SA"/>
-              </w:rPr>
+              <w:rPr/>
             </w:r>
             <m:oMathPara xmlns:m="http://schemas.openxmlformats.org/officeDocument/2006/math">
               <m:oMathParaPr>
@@ -2917,7 +2687,7 @@
           <w:p>
             <w:pPr>
               <w:pStyle w:val="Normal"/>
-              <w:widowControl/>
+              <w:widowControl w:val="false"/>
               <w:spacing w:lineRule="auto" w:line="240" w:before="0" w:after="0"/>
               <w:jc w:val="center"/>
               <w:rPr>
@@ -2949,7 +2719,7 @@
           <w:p>
             <w:pPr>
               <w:pStyle w:val="Normal"/>
-              <w:widowControl/>
+              <w:widowControl w:val="false"/>
               <w:spacing w:lineRule="auto" w:line="240" w:before="0" w:after="0"/>
               <w:jc w:val="center"/>
               <w:rPr>
@@ -2981,7 +2751,7 @@
           <w:p>
             <w:pPr>
               <w:pStyle w:val="Normal"/>
-              <w:widowControl/>
+              <w:widowControl w:val="false"/>
               <w:spacing w:lineRule="auto" w:line="240" w:before="0" w:after="0"/>
               <w:jc w:val="left"/>
               <w:rPr>
@@ -3016,7 +2786,7 @@
           <w:p>
             <w:pPr>
               <w:pStyle w:val="Normal"/>
-              <w:widowControl/>
+              <w:widowControl w:val="false"/>
               <w:spacing w:lineRule="auto" w:line="240" w:before="0" w:after="0"/>
               <w:jc w:val="left"/>
               <w:rPr>
@@ -3028,13 +2798,7 @@
               </w:rPr>
             </w:pPr>
             <w:r>
-              <w:rPr>
-                <w:rFonts w:eastAsia="Arial" w:ascii="Ubuntu" w:hAnsi="Ubuntu"/>
-                <w:kern w:val="0"/>
-                <w:sz w:val="22"/>
-                <w:szCs w:val="22"/>
-                <w:lang w:val="ru-RU" w:eastAsia="en-US" w:bidi="ar-SA"/>
-              </w:rPr>
+              <w:rPr/>
             </w:r>
             <m:oMathPara xmlns:m="http://schemas.openxmlformats.org/officeDocument/2006/math">
               <m:oMathParaPr>
@@ -3079,7 +2843,7 @@
           <w:p>
             <w:pPr>
               <w:pStyle w:val="Normal"/>
-              <w:widowControl/>
+              <w:widowControl w:val="false"/>
               <w:spacing w:lineRule="auto" w:line="240" w:before="0" w:after="0"/>
               <w:jc w:val="center"/>
               <w:rPr>
@@ -3111,7 +2875,7 @@
           <w:p>
             <w:pPr>
               <w:pStyle w:val="Normal"/>
-              <w:widowControl/>
+              <w:widowControl w:val="false"/>
               <w:spacing w:lineRule="auto" w:line="240" w:before="0" w:after="0"/>
               <w:jc w:val="center"/>
               <w:rPr>
@@ -3143,7 +2907,7 @@
           <w:p>
             <w:pPr>
               <w:pStyle w:val="Normal"/>
-              <w:widowControl/>
+              <w:widowControl w:val="false"/>
               <w:spacing w:lineRule="auto" w:line="240" w:before="0" w:after="0"/>
               <w:jc w:val="left"/>
               <w:rPr>
@@ -3178,7 +2942,7 @@
           <w:p>
             <w:pPr>
               <w:pStyle w:val="Normal"/>
-              <w:widowControl/>
+              <w:widowControl w:val="false"/>
               <w:spacing w:lineRule="auto" w:line="240" w:before="0" w:after="0"/>
               <w:jc w:val="left"/>
               <w:rPr>
@@ -3190,13 +2954,7 @@
               </w:rPr>
             </w:pPr>
             <w:r>
-              <w:rPr>
-                <w:rFonts w:eastAsia="Arial" w:ascii="Ubuntu" w:hAnsi="Ubuntu"/>
-                <w:kern w:val="0"/>
-                <w:sz w:val="22"/>
-                <w:szCs w:val="22"/>
-                <w:lang w:val="ru-RU" w:eastAsia="en-US" w:bidi="ar-SA"/>
-              </w:rPr>
+              <w:rPr/>
             </w:r>
             <m:oMathPara xmlns:m="http://schemas.openxmlformats.org/officeDocument/2006/math">
               <m:oMathParaPr>
@@ -3241,7 +2999,7 @@
           <w:p>
             <w:pPr>
               <w:pStyle w:val="Normal"/>
-              <w:widowControl/>
+              <w:widowControl w:val="false"/>
               <w:spacing w:lineRule="auto" w:line="240" w:before="0" w:after="0"/>
               <w:jc w:val="center"/>
               <w:rPr>
@@ -3273,7 +3031,7 @@
           <w:p>
             <w:pPr>
               <w:pStyle w:val="Normal"/>
-              <w:widowControl/>
+              <w:widowControl w:val="false"/>
               <w:spacing w:lineRule="auto" w:line="240" w:before="0" w:after="0"/>
               <w:jc w:val="center"/>
               <w:rPr>
@@ -3305,7 +3063,7 @@
           <w:p>
             <w:pPr>
               <w:pStyle w:val="Normal"/>
-              <w:widowControl/>
+              <w:widowControl w:val="false"/>
               <w:spacing w:lineRule="auto" w:line="240" w:before="0" w:after="0"/>
               <w:jc w:val="left"/>
               <w:rPr>
@@ -3340,7 +3098,7 @@
           <w:p>
             <w:pPr>
               <w:pStyle w:val="Normal"/>
-              <w:widowControl/>
+              <w:widowControl w:val="false"/>
               <w:spacing w:lineRule="auto" w:line="240" w:before="0" w:after="0"/>
               <w:jc w:val="left"/>
               <w:rPr>
@@ -3352,13 +3110,7 @@
               </w:rPr>
             </w:pPr>
             <w:r>
-              <w:rPr>
-                <w:rFonts w:eastAsia="Arial" w:ascii="Ubuntu" w:hAnsi="Ubuntu"/>
-                <w:kern w:val="0"/>
-                <w:sz w:val="22"/>
-                <w:szCs w:val="22"/>
-                <w:lang w:val="ru-RU" w:eastAsia="en-US" w:bidi="ar-SA"/>
-              </w:rPr>
+              <w:rPr/>
             </w:r>
             <m:oMathPara xmlns:m="http://schemas.openxmlformats.org/officeDocument/2006/math">
               <m:oMathParaPr>
@@ -3403,7 +3155,7 @@
           <w:p>
             <w:pPr>
               <w:pStyle w:val="Normal"/>
-              <w:widowControl/>
+              <w:widowControl w:val="false"/>
               <w:spacing w:lineRule="auto" w:line="240" w:before="0" w:after="0"/>
               <w:jc w:val="center"/>
               <w:rPr>
@@ -3435,7 +3187,7 @@
           <w:p>
             <w:pPr>
               <w:pStyle w:val="Normal"/>
-              <w:widowControl/>
+              <w:widowControl w:val="false"/>
               <w:spacing w:lineRule="auto" w:line="240" w:before="0" w:after="0"/>
               <w:jc w:val="center"/>
               <w:rPr>
@@ -3467,7 +3219,7 @@
           <w:p>
             <w:pPr>
               <w:pStyle w:val="Normal"/>
-              <w:widowControl/>
+              <w:widowControl w:val="false"/>
               <w:spacing w:lineRule="auto" w:line="240" w:before="0" w:after="0"/>
               <w:jc w:val="left"/>
               <w:rPr>
@@ -3502,7 +3254,7 @@
           <w:p>
             <w:pPr>
               <w:pStyle w:val="Normal"/>
-              <w:widowControl/>
+              <w:widowControl w:val="false"/>
               <w:spacing w:lineRule="auto" w:line="240" w:before="0" w:after="0"/>
               <w:jc w:val="left"/>
               <w:rPr>
@@ -3514,13 +3266,7 @@
               </w:rPr>
             </w:pPr>
             <w:r>
-              <w:rPr>
-                <w:rFonts w:ascii="Ubuntu" w:hAnsi="Ubuntu"/>
-                <w:kern w:val="0"/>
-                <w:sz w:val="22"/>
-                <w:szCs w:val="22"/>
-                <w:lang w:val="ru-RU" w:eastAsia="en-US" w:bidi="ar-SA"/>
-              </w:rPr>
+              <w:rPr/>
             </w:r>
             <m:oMathPara xmlns:m="http://schemas.openxmlformats.org/officeDocument/2006/math">
               <m:oMathParaPr>
@@ -3571,7 +3317,7 @@
           <w:p>
             <w:pPr>
               <w:pStyle w:val="Normal"/>
-              <w:widowControl/>
+              <w:widowControl w:val="false"/>
               <w:spacing w:lineRule="auto" w:line="240" w:before="0" w:after="0"/>
               <w:jc w:val="center"/>
               <w:rPr>
@@ -3603,7 +3349,7 @@
           <w:p>
             <w:pPr>
               <w:pStyle w:val="Normal"/>
-              <w:widowControl/>
+              <w:widowControl w:val="false"/>
               <w:spacing w:lineRule="auto" w:line="240" w:before="0" w:after="0"/>
               <w:jc w:val="center"/>
               <w:rPr>
@@ -3635,7 +3381,7 @@
           <w:p>
             <w:pPr>
               <w:pStyle w:val="Normal"/>
-              <w:widowControl/>
+              <w:widowControl w:val="false"/>
               <w:spacing w:lineRule="auto" w:line="240" w:before="0" w:after="0"/>
               <w:jc w:val="left"/>
               <w:rPr>
@@ -3670,7 +3416,7 @@
           <w:p>
             <w:pPr>
               <w:pStyle w:val="Normal"/>
-              <w:widowControl/>
+              <w:widowControl w:val="false"/>
               <w:spacing w:lineRule="auto" w:line="240" w:before="0" w:after="0"/>
               <w:jc w:val="left"/>
               <w:rPr>
@@ -3701,7 +3447,7 @@
           <w:p>
             <w:pPr>
               <w:pStyle w:val="Normal"/>
-              <w:widowControl/>
+              <w:widowControl w:val="false"/>
               <w:spacing w:lineRule="auto" w:line="240" w:before="0" w:after="0"/>
               <w:jc w:val="center"/>
               <w:rPr>
@@ -3733,7 +3479,7 @@
           <w:p>
             <w:pPr>
               <w:pStyle w:val="Normal"/>
-              <w:widowControl/>
+              <w:widowControl w:val="false"/>
               <w:spacing w:lineRule="auto" w:line="240" w:before="0" w:after="0"/>
               <w:jc w:val="center"/>
               <w:rPr>
@@ -3765,7 +3511,7 @@
           <w:p>
             <w:pPr>
               <w:pStyle w:val="Normal"/>
-              <w:widowControl/>
+              <w:widowControl w:val="false"/>
               <w:spacing w:lineRule="auto" w:line="240" w:before="0" w:after="0"/>
               <w:jc w:val="left"/>
               <w:rPr>
@@ -3810,7 +3556,9 @@
         <w:pStyle w:val="Berschrift1"/>
         <w:rPr/>
       </w:pPr>
-      <w:bookmarkStart w:id="6" w:name="_Toc428667878"/>
+      <w:bookmarkStart w:id="11" w:name="__RefHeading___Toc1522_929784282"/>
+      <w:bookmarkStart w:id="12" w:name="_Toc428667878"/>
+      <w:bookmarkEnd w:id="11"/>
       <w:r>
         <w:rPr>
           <w:rStyle w:val="Strong"/>
@@ -3820,7 +3568,7 @@
         </w:rPr>
         <w:t>Controller interface</w:t>
       </w:r>
-      <w:bookmarkEnd w:id="6"/>
+      <w:bookmarkEnd w:id="12"/>
     </w:p>
     <w:p>
       <w:pPr>
@@ -3853,8 +3601,8 @@
       </w:tblPr>
       <w:tblGrid>
         <w:gridCol w:w="1585"/>
-        <w:gridCol w:w="1498"/>
-        <w:gridCol w:w="7599"/>
+        <w:gridCol w:w="1495"/>
+        <w:gridCol w:w="7602"/>
       </w:tblGrid>
       <w:tr>
         <w:trPr/>
@@ -3895,7 +3643,7 @@
         </w:tc>
         <w:tc>
           <w:tcPr>
-            <w:tcW w:w="1498" w:type="dxa"/>
+            <w:tcW w:w="1495" w:type="dxa"/>
             <w:tcBorders>
               <w:top w:val="single" w:sz="4" w:space="0" w:color="BFBFBF"/>
               <w:left w:val="single" w:sz="4" w:space="0" w:color="BFBFBF"/>
@@ -3930,7 +3678,7 @@
         </w:tc>
         <w:tc>
           <w:tcPr>
-            <w:tcW w:w="7599" w:type="dxa"/>
+            <w:tcW w:w="7602" w:type="dxa"/>
             <w:tcBorders>
               <w:top w:val="single" w:sz="4" w:space="0" w:color="BFBFBF"/>
               <w:left w:val="single" w:sz="4" w:space="0" w:color="BFBFBF"/>
@@ -4003,7 +3751,7 @@
         </w:tc>
         <w:tc>
           <w:tcPr>
-            <w:tcW w:w="1498" w:type="dxa"/>
+            <w:tcW w:w="1495" w:type="dxa"/>
             <w:tcBorders>
               <w:top w:val="single" w:sz="4" w:space="0" w:color="BFBFBF"/>
               <w:left w:val="single" w:sz="4" w:space="0" w:color="BFBFBF"/>
@@ -4037,7 +3785,7 @@
         </w:tc>
         <w:tc>
           <w:tcPr>
-            <w:tcW w:w="7599" w:type="dxa"/>
+            <w:tcW w:w="7602" w:type="dxa"/>
             <w:tcBorders>
               <w:top w:val="single" w:sz="4" w:space="0" w:color="BFBFBF"/>
               <w:left w:val="single" w:sz="4" w:space="0" w:color="BFBFBF"/>
@@ -4109,7 +3857,7 @@
         </w:tc>
         <w:tc>
           <w:tcPr>
-            <w:tcW w:w="1498" w:type="dxa"/>
+            <w:tcW w:w="1495" w:type="dxa"/>
             <w:tcBorders>
               <w:top w:val="single" w:sz="4" w:space="0" w:color="BFBFBF"/>
               <w:left w:val="single" w:sz="4" w:space="0" w:color="BFBFBF"/>
@@ -4143,7 +3891,7 @@
         </w:tc>
         <w:tc>
           <w:tcPr>
-            <w:tcW w:w="7599" w:type="dxa"/>
+            <w:tcW w:w="7602" w:type="dxa"/>
             <w:tcBorders>
               <w:top w:val="single" w:sz="4" w:space="0" w:color="BFBFBF"/>
               <w:left w:val="single" w:sz="4" w:space="0" w:color="BFBFBF"/>
@@ -4215,7 +3963,7 @@
         </w:tc>
         <w:tc>
           <w:tcPr>
-            <w:tcW w:w="1498" w:type="dxa"/>
+            <w:tcW w:w="1495" w:type="dxa"/>
             <w:tcBorders>
               <w:top w:val="single" w:sz="4" w:space="0" w:color="BFBFBF"/>
               <w:left w:val="single" w:sz="4" w:space="0" w:color="BFBFBF"/>
@@ -4249,7 +3997,7 @@
         </w:tc>
         <w:tc>
           <w:tcPr>
-            <w:tcW w:w="7599" w:type="dxa"/>
+            <w:tcW w:w="7602" w:type="dxa"/>
             <w:tcBorders>
               <w:top w:val="single" w:sz="4" w:space="0" w:color="BFBFBF"/>
               <w:left w:val="single" w:sz="4" w:space="0" w:color="BFBFBF"/>
@@ -4321,7 +4069,7 @@
         </w:tc>
         <w:tc>
           <w:tcPr>
-            <w:tcW w:w="1498" w:type="dxa"/>
+            <w:tcW w:w="1495" w:type="dxa"/>
             <w:tcBorders>
               <w:top w:val="single" w:sz="4" w:space="0" w:color="BFBFBF"/>
               <w:left w:val="single" w:sz="4" w:space="0" w:color="BFBFBF"/>
@@ -4355,7 +4103,7 @@
         </w:tc>
         <w:tc>
           <w:tcPr>
-            <w:tcW w:w="7599" w:type="dxa"/>
+            <w:tcW w:w="7602" w:type="dxa"/>
             <w:tcBorders>
               <w:top w:val="single" w:sz="4" w:space="0" w:color="BFBFBF"/>
               <w:left w:val="single" w:sz="4" w:space="0" w:color="BFBFBF"/>
@@ -4427,7 +4175,7 @@
         </w:tc>
         <w:tc>
           <w:tcPr>
-            <w:tcW w:w="1498" w:type="dxa"/>
+            <w:tcW w:w="1495" w:type="dxa"/>
             <w:tcBorders>
               <w:top w:val="single" w:sz="4" w:space="0" w:color="BFBFBF"/>
               <w:left w:val="single" w:sz="4" w:space="0" w:color="BFBFBF"/>
@@ -4461,7 +4209,7 @@
         </w:tc>
         <w:tc>
           <w:tcPr>
-            <w:tcW w:w="7599" w:type="dxa"/>
+            <w:tcW w:w="7602" w:type="dxa"/>
             <w:tcBorders>
               <w:top w:val="single" w:sz="4" w:space="0" w:color="BFBFBF"/>
               <w:left w:val="single" w:sz="4" w:space="0" w:color="BFBFBF"/>
@@ -4533,7 +4281,7 @@
         </w:tc>
         <w:tc>
           <w:tcPr>
-            <w:tcW w:w="1498" w:type="dxa"/>
+            <w:tcW w:w="1495" w:type="dxa"/>
             <w:tcBorders>
               <w:top w:val="single" w:sz="4" w:space="0" w:color="BFBFBF"/>
               <w:left w:val="single" w:sz="4" w:space="0" w:color="BFBFBF"/>
@@ -4567,7 +4315,7 @@
         </w:tc>
         <w:tc>
           <w:tcPr>
-            <w:tcW w:w="7599" w:type="dxa"/>
+            <w:tcW w:w="7602" w:type="dxa"/>
             <w:tcBorders>
               <w:top w:val="single" w:sz="4" w:space="0" w:color="BFBFBF"/>
               <w:left w:val="single" w:sz="4" w:space="0" w:color="BFBFBF"/>
@@ -4639,7 +4387,7 @@
         </w:tc>
         <w:tc>
           <w:tcPr>
-            <w:tcW w:w="1498" w:type="dxa"/>
+            <w:tcW w:w="1495" w:type="dxa"/>
             <w:tcBorders>
               <w:top w:val="single" w:sz="4" w:space="0" w:color="BFBFBF"/>
               <w:left w:val="single" w:sz="4" w:space="0" w:color="BFBFBF"/>
@@ -4673,7 +4421,7 @@
         </w:tc>
         <w:tc>
           <w:tcPr>
-            <w:tcW w:w="7599" w:type="dxa"/>
+            <w:tcW w:w="7602" w:type="dxa"/>
             <w:tcBorders>
               <w:top w:val="single" w:sz="4" w:space="0" w:color="BFBFBF"/>
               <w:left w:val="single" w:sz="4" w:space="0" w:color="BFBFBF"/>
@@ -4745,7 +4493,7 @@
         </w:tc>
         <w:tc>
           <w:tcPr>
-            <w:tcW w:w="1498" w:type="dxa"/>
+            <w:tcW w:w="1495" w:type="dxa"/>
             <w:tcBorders>
               <w:top w:val="single" w:sz="4" w:space="0" w:color="BFBFBF"/>
               <w:left w:val="single" w:sz="4" w:space="0" w:color="BFBFBF"/>
@@ -4779,7 +4527,7 @@
         </w:tc>
         <w:tc>
           <w:tcPr>
-            <w:tcW w:w="7599" w:type="dxa"/>
+            <w:tcW w:w="7602" w:type="dxa"/>
             <w:tcBorders>
               <w:top w:val="single" w:sz="4" w:space="0" w:color="BFBFBF"/>
               <w:left w:val="single" w:sz="4" w:space="0" w:color="BFBFBF"/>
@@ -5056,7 +4804,7 @@
         </w:rPr>
         <w:t>This controller implements the standard NAND Flash interface defined in ONFI Specification Rev.4. It supports both x8 and x16 interfaces. Bits 8 to 15 of the NAND data/command bus are ignored when connected to x8 chip. You do not have to tell the controller which chip it is connected to, as it determines this information automatically when reading ONFI Parameter Page. You have to tell the controller to read the parameter page though before issuing page read/write commands.</w:t>
       </w:r>
-      <w:bookmarkStart w:id="7" w:name="_Toc428667879"/>
+      <w:bookmarkStart w:id="13" w:name="_Toc428667879"/>
     </w:p>
     <w:p>
       <w:pPr>
@@ -5080,6 +4828,8 @@
           <w:rFonts w:ascii="Ubuntu" w:hAnsi="Ubuntu"/>
         </w:rPr>
       </w:pPr>
+      <w:bookmarkStart w:id="14" w:name="__RefHeading___Toc1524_929784282"/>
+      <w:bookmarkEnd w:id="14"/>
       <w:r>
         <w:rPr>
           <w:rFonts w:ascii="Ubuntu" w:hAnsi="Ubuntu"/>
@@ -5087,7 +4837,7 @@
         </w:rPr>
         <w:t>Instruction Set</w:t>
       </w:r>
-      <w:bookmarkEnd w:id="7"/>
+      <w:bookmarkEnd w:id="13"/>
     </w:p>
     <w:tbl>
       <w:tblPr>
@@ -5105,8 +4855,8 @@
         <w:tblLook w:val="04a0" w:noHBand="0" w:noVBand="1" w:firstColumn="1" w:lastRow="0" w:lastColumn="0" w:firstRow="1"/>
       </w:tblPr>
       <w:tblGrid>
-        <w:gridCol w:w="1545"/>
-        <w:gridCol w:w="1149"/>
+        <w:gridCol w:w="1544"/>
+        <w:gridCol w:w="1150"/>
         <w:gridCol w:w="1426"/>
         <w:gridCol w:w="6561"/>
       </w:tblGrid>
@@ -5114,7 +4864,7 @@
         <w:trPr/>
         <w:tc>
           <w:tcPr>
-            <w:tcW w:w="1545" w:type="dxa"/>
+            <w:tcW w:w="1544" w:type="dxa"/>
             <w:tcBorders/>
           </w:tcPr>
           <w:p>
@@ -5145,7 +4895,7 @@
         </w:tc>
         <w:tc>
           <w:tcPr>
-            <w:tcW w:w="1149" w:type="dxa"/>
+            <w:tcW w:w="1150" w:type="dxa"/>
             <w:tcBorders/>
           </w:tcPr>
           <w:p>
@@ -5241,7 +4991,7 @@
         <w:trPr/>
         <w:tc>
           <w:tcPr>
-            <w:tcW w:w="1545" w:type="dxa"/>
+            <w:tcW w:w="1544" w:type="dxa"/>
             <w:tcBorders/>
           </w:tcPr>
           <w:p>
@@ -5297,7 +5047,7 @@
         </w:tc>
         <w:tc>
           <w:tcPr>
-            <w:tcW w:w="1149" w:type="dxa"/>
+            <w:tcW w:w="1150" w:type="dxa"/>
             <w:tcBorders/>
           </w:tcPr>
           <w:p>
@@ -5394,7 +5144,7 @@
         <w:trPr/>
         <w:tc>
           <w:tcPr>
-            <w:tcW w:w="1545" w:type="dxa"/>
+            <w:tcW w:w="1544" w:type="dxa"/>
             <w:tcBorders/>
           </w:tcPr>
           <w:p>
@@ -5427,7 +5177,7 @@
         </w:tc>
         <w:tc>
           <w:tcPr>
-            <w:tcW w:w="1149" w:type="dxa"/>
+            <w:tcW w:w="1150" w:type="dxa"/>
             <w:tcBorders/>
           </w:tcPr>
           <w:p>
@@ -5524,7 +5274,7 @@
         <w:trPr/>
         <w:tc>
           <w:tcPr>
-            <w:tcW w:w="1545" w:type="dxa"/>
+            <w:tcW w:w="1544" w:type="dxa"/>
             <w:tcBorders/>
           </w:tcPr>
           <w:p>
@@ -5580,7 +5330,7 @@
         </w:tc>
         <w:tc>
           <w:tcPr>
-            <w:tcW w:w="1149" w:type="dxa"/>
+            <w:tcW w:w="1150" w:type="dxa"/>
             <w:tcBorders/>
           </w:tcPr>
           <w:p>
@@ -5677,7 +5427,7 @@
         <w:trPr/>
         <w:tc>
           <w:tcPr>
-            <w:tcW w:w="1545" w:type="dxa"/>
+            <w:tcW w:w="1544" w:type="dxa"/>
             <w:tcBorders/>
           </w:tcPr>
           <w:p>
@@ -5733,7 +5483,7 @@
         </w:tc>
         <w:tc>
           <w:tcPr>
-            <w:tcW w:w="1149" w:type="dxa"/>
+            <w:tcW w:w="1150" w:type="dxa"/>
             <w:tcBorders/>
           </w:tcPr>
           <w:p>
@@ -5830,7 +5580,7 @@
         <w:trPr/>
         <w:tc>
           <w:tcPr>
-            <w:tcW w:w="1545" w:type="dxa"/>
+            <w:tcW w:w="1544" w:type="dxa"/>
             <w:tcBorders/>
           </w:tcPr>
           <w:p>
@@ -5886,7 +5636,7 @@
         </w:tc>
         <w:tc>
           <w:tcPr>
-            <w:tcW w:w="1149" w:type="dxa"/>
+            <w:tcW w:w="1150" w:type="dxa"/>
             <w:tcBorders/>
           </w:tcPr>
           <w:p>
@@ -5983,7 +5733,7 @@
         <w:trPr/>
         <w:tc>
           <w:tcPr>
-            <w:tcW w:w="1545" w:type="dxa"/>
+            <w:tcW w:w="1544" w:type="dxa"/>
             <w:tcBorders/>
           </w:tcPr>
           <w:p>
@@ -6039,7 +5789,7 @@
         </w:tc>
         <w:tc>
           <w:tcPr>
-            <w:tcW w:w="1149" w:type="dxa"/>
+            <w:tcW w:w="1150" w:type="dxa"/>
             <w:tcBorders/>
           </w:tcPr>
           <w:p>
@@ -6135,7 +5885,7 @@
         <w:trPr/>
         <w:tc>
           <w:tcPr>
-            <w:tcW w:w="1545" w:type="dxa"/>
+            <w:tcW w:w="1544" w:type="dxa"/>
             <w:tcBorders/>
           </w:tcPr>
           <w:p>
@@ -6191,7 +5941,7 @@
         </w:tc>
         <w:tc>
           <w:tcPr>
-            <w:tcW w:w="1149" w:type="dxa"/>
+            <w:tcW w:w="1150" w:type="dxa"/>
             <w:tcBorders/>
           </w:tcPr>
           <w:p>
@@ -6288,7 +6038,7 @@
         <w:trPr/>
         <w:tc>
           <w:tcPr>
-            <w:tcW w:w="1545" w:type="dxa"/>
+            <w:tcW w:w="1544" w:type="dxa"/>
             <w:tcBorders/>
           </w:tcPr>
           <w:p>
@@ -6344,7 +6094,7 @@
         </w:tc>
         <w:tc>
           <w:tcPr>
-            <w:tcW w:w="1149" w:type="dxa"/>
+            <w:tcW w:w="1150" w:type="dxa"/>
             <w:tcBorders/>
           </w:tcPr>
           <w:p>
@@ -6441,7 +6191,7 @@
         <w:trPr/>
         <w:tc>
           <w:tcPr>
-            <w:tcW w:w="1545" w:type="dxa"/>
+            <w:tcW w:w="1544" w:type="dxa"/>
             <w:tcBorders/>
           </w:tcPr>
           <w:p>
@@ -6497,7 +6247,7 @@
         </w:tc>
         <w:tc>
           <w:tcPr>
-            <w:tcW w:w="1149" w:type="dxa"/>
+            <w:tcW w:w="1150" w:type="dxa"/>
             <w:tcBorders/>
           </w:tcPr>
           <w:p>
@@ -6593,7 +6343,7 @@
         <w:trPr/>
         <w:tc>
           <w:tcPr>
-            <w:tcW w:w="1545" w:type="dxa"/>
+            <w:tcW w:w="1544" w:type="dxa"/>
             <w:tcBorders/>
           </w:tcPr>
           <w:p>
@@ -6649,7 +6399,7 @@
         </w:tc>
         <w:tc>
           <w:tcPr>
-            <w:tcW w:w="1149" w:type="dxa"/>
+            <w:tcW w:w="1150" w:type="dxa"/>
             <w:tcBorders/>
           </w:tcPr>
           <w:p>
@@ -6745,7 +6495,7 @@
         <w:trPr/>
         <w:tc>
           <w:tcPr>
-            <w:tcW w:w="1545" w:type="dxa"/>
+            <w:tcW w:w="1544" w:type="dxa"/>
             <w:tcBorders/>
           </w:tcPr>
           <w:p>
@@ -6801,7 +6551,7 @@
         </w:tc>
         <w:tc>
           <w:tcPr>
-            <w:tcW w:w="1149" w:type="dxa"/>
+            <w:tcW w:w="1150" w:type="dxa"/>
             <w:tcBorders/>
           </w:tcPr>
           <w:p>
@@ -6897,7 +6647,7 @@
         <w:trPr/>
         <w:tc>
           <w:tcPr>
-            <w:tcW w:w="1545" w:type="dxa"/>
+            <w:tcW w:w="1544" w:type="dxa"/>
             <w:tcBorders/>
           </w:tcPr>
           <w:p>
@@ -6953,7 +6703,7 @@
         </w:tc>
         <w:tc>
           <w:tcPr>
-            <w:tcW w:w="1149" w:type="dxa"/>
+            <w:tcW w:w="1150" w:type="dxa"/>
             <w:tcBorders/>
           </w:tcPr>
           <w:p>
@@ -7049,7 +6799,7 @@
         <w:trPr/>
         <w:tc>
           <w:tcPr>
-            <w:tcW w:w="1545" w:type="dxa"/>
+            <w:tcW w:w="1544" w:type="dxa"/>
             <w:tcBorders/>
           </w:tcPr>
           <w:p>
@@ -7105,7 +6855,7 @@
         </w:tc>
         <w:tc>
           <w:tcPr>
-            <w:tcW w:w="1149" w:type="dxa"/>
+            <w:tcW w:w="1150" w:type="dxa"/>
             <w:tcBorders/>
           </w:tcPr>
           <w:p>
@@ -7201,7 +6951,7 @@
         <w:trPr/>
         <w:tc>
           <w:tcPr>
-            <w:tcW w:w="1545" w:type="dxa"/>
+            <w:tcW w:w="1544" w:type="dxa"/>
             <w:tcBorders/>
           </w:tcPr>
           <w:p>
@@ -7257,7 +7007,7 @@
         </w:tc>
         <w:tc>
           <w:tcPr>
-            <w:tcW w:w="1149" w:type="dxa"/>
+            <w:tcW w:w="1150" w:type="dxa"/>
             <w:tcBorders/>
           </w:tcPr>
           <w:p>
@@ -7354,7 +7104,7 @@
         <w:trPr/>
         <w:tc>
           <w:tcPr>
-            <w:tcW w:w="1545" w:type="dxa"/>
+            <w:tcW w:w="1544" w:type="dxa"/>
             <w:tcBorders/>
           </w:tcPr>
           <w:p>
@@ -7387,7 +7137,7 @@
         </w:tc>
         <w:tc>
           <w:tcPr>
-            <w:tcW w:w="1149" w:type="dxa"/>
+            <w:tcW w:w="1150" w:type="dxa"/>
             <w:tcBorders/>
           </w:tcPr>
           <w:p>
@@ -7496,7 +7246,7 @@
         <w:trPr/>
         <w:tc>
           <w:tcPr>
-            <w:tcW w:w="1545" w:type="dxa"/>
+            <w:tcW w:w="1544" w:type="dxa"/>
             <w:tcBorders/>
           </w:tcPr>
           <w:p>
@@ -7552,7 +7302,7 @@
         </w:tc>
         <w:tc>
           <w:tcPr>
-            <w:tcW w:w="1149" w:type="dxa"/>
+            <w:tcW w:w="1150" w:type="dxa"/>
             <w:tcBorders/>
           </w:tcPr>
           <w:p>
@@ -7661,7 +7411,7 @@
         <w:trPr/>
         <w:tc>
           <w:tcPr>
-            <w:tcW w:w="1545" w:type="dxa"/>
+            <w:tcW w:w="1544" w:type="dxa"/>
             <w:tcBorders/>
           </w:tcPr>
           <w:p>
@@ -7692,32 +7442,52 @@
           <w:p>
             <w:pPr>
               <w:pStyle w:val="Normal"/>
-              <w:widowControl w:val="false"/>
-              <w:suppressAutoHyphens w:val="true"/>
-              <w:spacing w:lineRule="auto" w:line="360" w:before="0" w:after="0"/>
-              <w:jc w:val="center"/>
-              <w:rPr>
-                <w:rFonts w:ascii="Ubuntu" w:hAnsi="Ubuntu"/>
-                <w:sz w:val="18"/>
-                <w:szCs w:val="18"/>
-              </w:rPr>
-            </w:pPr>
-            <w:r>
-              <w:rPr>
-                <w:rFonts w:eastAsia="Calibri" w:cs="Consolas" w:ascii="Ubuntu" w:hAnsi="Ubuntu"/>
-                <w:b/>
-                <w:kern w:val="0"/>
-                <w:sz w:val="18"/>
-                <w:szCs w:val="18"/>
-                <w:lang w:val="en-US" w:eastAsia="en-US" w:bidi="ar-SA"/>
-              </w:rPr>
-              <w:t>MI_GET_PARAM_PAGE_BYTE</w:t>
-            </w:r>
-          </w:p>
-        </w:tc>
-        <w:tc>
-          <w:tcPr>
-            <w:tcW w:w="1149" w:type="dxa"/>
+              <w:spacing w:before="0" w:after="200"/>
+              <w:jc w:val="center"/>
+              <w:rPr>
+                <w:rFonts w:ascii="Ubuntu" w:hAnsi="Ubuntu"/>
+                <w:b/>
+                <w:b/>
+                <w:bCs/>
+                <w:sz w:val="18"/>
+                <w:szCs w:val="18"/>
+              </w:rPr>
+            </w:pPr>
+            <w:r>
+              <w:rPr>
+                <w:rFonts w:ascii="Ubuntu" w:hAnsi="Ubuntu"/>
+                <w:b/>
+                <w:bCs/>
+                <w:sz w:val="18"/>
+                <w:szCs w:val="18"/>
+              </w:rPr>
+              <w:t>MI_GET_</w:t>
+            </w:r>
+            <w:r>
+              <w:rPr>
+                <w:rFonts w:ascii="Ubuntu" w:hAnsi="Ubuntu"/>
+                <w:b/>
+                <w:bCs/>
+                <w:sz w:val="18"/>
+                <w:szCs w:val="18"/>
+              </w:rPr>
+              <w:t>DATA</w:t>
+            </w:r>
+            <w:r>
+              <w:rPr>
+                <w:rFonts w:ascii="Ubuntu" w:hAnsi="Ubuntu"/>
+                <w:b/>
+                <w:bCs/>
+                <w:sz w:val="18"/>
+                <w:szCs w:val="18"/>
+              </w:rPr>
+              <w:t>_PAGE_BYTE</w:t>
+            </w:r>
+          </w:p>
+        </w:tc>
+        <w:tc>
+          <w:tcPr>
+            <w:tcW w:w="1150" w:type="dxa"/>
             <w:tcBorders/>
           </w:tcPr>
           <w:p>
@@ -7826,7 +7596,7 @@
         <w:trPr/>
         <w:tc>
           <w:tcPr>
-            <w:tcW w:w="1545" w:type="dxa"/>
+            <w:tcW w:w="1544" w:type="dxa"/>
             <w:tcBorders/>
           </w:tcPr>
           <w:p>
@@ -7882,7 +7652,7 @@
         </w:tc>
         <w:tc>
           <w:tcPr>
-            <w:tcW w:w="1149" w:type="dxa"/>
+            <w:tcW w:w="1150" w:type="dxa"/>
             <w:tcBorders/>
           </w:tcPr>
           <w:p>
@@ -7991,7 +7761,7 @@
         <w:trPr/>
         <w:tc>
           <w:tcPr>
-            <w:tcW w:w="1545" w:type="dxa"/>
+            <w:tcW w:w="1544" w:type="dxa"/>
             <w:tcBorders/>
           </w:tcPr>
           <w:p>
@@ -8047,7 +7817,7 @@
         </w:tc>
         <w:tc>
           <w:tcPr>
-            <w:tcW w:w="1149" w:type="dxa"/>
+            <w:tcW w:w="1150" w:type="dxa"/>
             <w:tcBorders/>
           </w:tcPr>
           <w:p>
@@ -8156,7 +7926,7 @@
         <w:trPr/>
         <w:tc>
           <w:tcPr>
-            <w:tcW w:w="1545" w:type="dxa"/>
+            <w:tcW w:w="1544" w:type="dxa"/>
             <w:tcBorders/>
           </w:tcPr>
           <w:p>
@@ -8212,7 +7982,7 @@
         </w:tc>
         <w:tc>
           <w:tcPr>
-            <w:tcW w:w="1149" w:type="dxa"/>
+            <w:tcW w:w="1150" w:type="dxa"/>
             <w:tcBorders/>
           </w:tcPr>
           <w:p>
@@ -8321,7 +8091,7 @@
         <w:trPr/>
         <w:tc>
           <w:tcPr>
-            <w:tcW w:w="1545" w:type="dxa"/>
+            <w:tcW w:w="1544" w:type="dxa"/>
             <w:tcBorders>
               <w:top w:val="nil"/>
             </w:tcBorders>
@@ -8379,7 +8149,7 @@
         </w:tc>
         <w:tc>
           <w:tcPr>
-            <w:tcW w:w="1149" w:type="dxa"/>
+            <w:tcW w:w="1150" w:type="dxa"/>
             <w:tcBorders>
               <w:top w:val="nil"/>
             </w:tcBorders>
@@ -8472,17 +8242,7 @@
                 <w:szCs w:val="18"/>
                 <w:lang w:val="en-US" w:eastAsia="en-US" w:bidi="ar-SA"/>
               </w:rPr>
-              <w:t xml:space="preserve">Send address byte directly to NAND chip </w:t>
-            </w:r>
-            <w:r>
-              <w:rPr>
-                <w:rFonts w:eastAsia="Calibri" w:cs="" w:ascii="Ubuntu" w:hAnsi="Ubuntu"/>
-                <w:kern w:val="0"/>
-                <w:sz w:val="18"/>
-                <w:szCs w:val="18"/>
-                <w:lang w:val="en-US" w:eastAsia="en-US" w:bidi="ar-SA"/>
-              </w:rPr>
-              <w:t>(</w:t>
+              <w:t>Send address byte directly to NAND chip (</w:t>
             </w:r>
             <w:r>
               <w:rPr>
@@ -8502,7 +8262,7 @@
         <w:trPr/>
         <w:tc>
           <w:tcPr>
-            <w:tcW w:w="1545" w:type="dxa"/>
+            <w:tcW w:w="1544" w:type="dxa"/>
             <w:tcBorders>
               <w:top w:val="nil"/>
             </w:tcBorders>
@@ -8560,7 +8320,7 @@
         </w:tc>
         <w:tc>
           <w:tcPr>
-            <w:tcW w:w="1149" w:type="dxa"/>
+            <w:tcW w:w="1150" w:type="dxa"/>
             <w:tcBorders>
               <w:top w:val="nil"/>
             </w:tcBorders>
@@ -8683,7 +8443,7 @@
         <w:trPr/>
         <w:tc>
           <w:tcPr>
-            <w:tcW w:w="1545" w:type="dxa"/>
+            <w:tcW w:w="1544" w:type="dxa"/>
             <w:tcBorders>
               <w:top w:val="nil"/>
             </w:tcBorders>
@@ -8741,7 +8501,7 @@
         </w:tc>
         <w:tc>
           <w:tcPr>
-            <w:tcW w:w="1149" w:type="dxa"/>
+            <w:tcW w:w="1150" w:type="dxa"/>
             <w:tcBorders>
               <w:top w:val="nil"/>
             </w:tcBorders>
@@ -8855,7 +8615,7 @@
         <w:trPr/>
         <w:tc>
           <w:tcPr>
-            <w:tcW w:w="1545" w:type="dxa"/>
+            <w:tcW w:w="1544" w:type="dxa"/>
             <w:tcBorders>
               <w:top w:val="nil"/>
             </w:tcBorders>
@@ -8913,7 +8673,7 @@
         </w:tc>
         <w:tc>
           <w:tcPr>
-            <w:tcW w:w="1149" w:type="dxa"/>
+            <w:tcW w:w="1150" w:type="dxa"/>
             <w:tcBorders>
               <w:top w:val="nil"/>
             </w:tcBorders>
@@ -9027,7 +8787,7 @@
         <w:trPr/>
         <w:tc>
           <w:tcPr>
-            <w:tcW w:w="1545" w:type="dxa"/>
+            <w:tcW w:w="1544" w:type="dxa"/>
             <w:tcBorders>
               <w:top w:val="nil"/>
             </w:tcBorders>
@@ -9085,7 +8845,7 @@
         </w:tc>
         <w:tc>
           <w:tcPr>
-            <w:tcW w:w="1149" w:type="dxa"/>
+            <w:tcW w:w="1150" w:type="dxa"/>
             <w:tcBorders>
               <w:top w:val="nil"/>
             </w:tcBorders>
@@ -9187,7 +8947,7 @@
         <w:trPr/>
         <w:tc>
           <w:tcPr>
-            <w:tcW w:w="1545" w:type="dxa"/>
+            <w:tcW w:w="1544" w:type="dxa"/>
             <w:tcBorders>
               <w:top w:val="nil"/>
             </w:tcBorders>
@@ -9245,7 +9005,7 @@
         </w:tc>
         <w:tc>
           <w:tcPr>
-            <w:tcW w:w="1149" w:type="dxa"/>
+            <w:tcW w:w="1150" w:type="dxa"/>
             <w:tcBorders>
               <w:top w:val="nil"/>
             </w:tcBorders>
@@ -9394,24 +9154,14 @@
           <w:szCs w:val="18"/>
           <w:lang w:val="en-US"/>
         </w:rPr>
-        <w:t xml:space="preserve"> </w:t>
-      </w:r>
-      <w:r>
-        <w:rPr>
-          <w:rFonts w:cs="Consolas" w:ascii="Ubuntu" w:hAnsi="Ubuntu"/>
-          <w:b/>
-          <w:sz w:val="18"/>
-          <w:szCs w:val="18"/>
-          <w:lang w:val="en-US"/>
-        </w:rPr>
-        <w:t>Operation increments the index register or resets it to 0 if the register points out of the bounds of the related register/buffer.</w:t>
+        <w:t xml:space="preserve"> Operation increments the index register or resets it to 0 if the register points out of the bounds of the related register/buffer.</w:t>
       </w:r>
     </w:p>
     <w:p>
       <w:pPr>
         <w:pStyle w:val="ListParagraph"/>
         <w:spacing w:before="240" w:after="200"/>
-        <w:ind w:hanging="0"/>
+        <w:ind w:left="720" w:hanging="0"/>
         <w:contextualSpacing/>
         <w:rPr>
           <w:rFonts w:ascii="Ubuntu" w:hAnsi="Ubuntu"/>
@@ -9430,7 +9180,9 @@
           <w:rFonts w:ascii="Ubuntu" w:hAnsi="Ubuntu"/>
         </w:rPr>
       </w:pPr>
-      <w:bookmarkStart w:id="8" w:name="_Toc428667880"/>
+      <w:bookmarkStart w:id="15" w:name="__RefHeading___Toc1526_929784282"/>
+      <w:bookmarkStart w:id="16" w:name="_Toc428667880"/>
+      <w:bookmarkEnd w:id="15"/>
       <w:r>
         <w:rPr>
           <w:rFonts w:ascii="Ubuntu" w:hAnsi="Ubuntu"/>
@@ -9438,7 +9190,7 @@
         </w:rPr>
         <w:t>Status Register</w:t>
       </w:r>
-      <w:bookmarkEnd w:id="8"/>
+      <w:bookmarkEnd w:id="16"/>
     </w:p>
     <w:tbl>
       <w:tblPr>
@@ -9457,7 +9209,7 @@
       </w:tblPr>
       <w:tblGrid>
         <w:gridCol w:w="1303"/>
-        <w:gridCol w:w="9381"/>
+        <w:gridCol w:w="9380"/>
       </w:tblGrid>
       <w:tr>
         <w:trPr/>
@@ -9492,7 +9244,7 @@
         </w:tc>
         <w:tc>
           <w:tcPr>
-            <w:tcW w:w="9381" w:type="dxa"/>
+            <w:tcW w:w="9380" w:type="dxa"/>
             <w:tcBorders/>
           </w:tcPr>
           <w:p>
@@ -9552,12 +9304,13 @@
         </w:tc>
         <w:tc>
           <w:tcPr>
-            <w:tcW w:w="9381" w:type="dxa"/>
-            <w:tcBorders/>
-          </w:tcPr>
-          <w:p>
-            <w:pPr>
-              <w:pStyle w:val="Normal"/>
+            <w:tcW w:w="9380" w:type="dxa"/>
+            <w:tcBorders/>
+          </w:tcPr>
+          <w:p>
+            <w:pPr>
+              <w:pStyle w:val="Normal"/>
+              <w:widowControl w:val="false"/>
               <w:spacing w:before="0" w:after="200"/>
               <w:rPr>
                 <w:rFonts w:ascii="Ubuntu" w:hAnsi="Ubuntu"/>
@@ -9605,7 +9358,7 @@
         </w:tc>
         <w:tc>
           <w:tcPr>
-            <w:tcW w:w="9381" w:type="dxa"/>
+            <w:tcW w:w="9380" w:type="dxa"/>
             <w:tcBorders/>
           </w:tcPr>
           <w:p>
@@ -9664,7 +9417,7 @@
         </w:tc>
         <w:tc>
           <w:tcPr>
-            <w:tcW w:w="9381" w:type="dxa"/>
+            <w:tcW w:w="9380" w:type="dxa"/>
             <w:tcBorders/>
           </w:tcPr>
           <w:p>
@@ -9723,7 +9476,7 @@
         </w:tc>
         <w:tc>
           <w:tcPr>
-            <w:tcW w:w="9381" w:type="dxa"/>
+            <w:tcW w:w="9380" w:type="dxa"/>
             <w:tcBorders/>
           </w:tcPr>
           <w:p>
@@ -9782,7 +9535,7 @@
         </w:tc>
         <w:tc>
           <w:tcPr>
-            <w:tcW w:w="9381" w:type="dxa"/>
+            <w:tcW w:w="9380" w:type="dxa"/>
             <w:tcBorders/>
           </w:tcPr>
           <w:p>
@@ -9851,7 +9604,7 @@
         </w:tc>
         <w:tc>
           <w:tcPr>
-            <w:tcW w:w="9381" w:type="dxa"/>
+            <w:tcW w:w="9380" w:type="dxa"/>
             <w:tcBorders/>
           </w:tcPr>
           <w:p>
@@ -9910,7 +9663,7 @@
         </w:tc>
         <w:tc>
           <w:tcPr>
-            <w:tcW w:w="9381" w:type="dxa"/>
+            <w:tcW w:w="9380" w:type="dxa"/>
             <w:tcBorders/>
           </w:tcPr>
           <w:p>
@@ -9969,7 +9722,7 @@
         </w:tc>
         <w:tc>
           <w:tcPr>
-            <w:tcW w:w="9381" w:type="dxa"/>
+            <w:tcW w:w="9380" w:type="dxa"/>
             <w:tcBorders/>
           </w:tcPr>
           <w:p>
@@ -10019,7 +9772,9 @@
           <w:rFonts w:ascii="Ubuntu" w:hAnsi="Ubuntu"/>
         </w:rPr>
       </w:pPr>
-      <w:bookmarkStart w:id="9" w:name="_Toc428667881"/>
+      <w:bookmarkStart w:id="17" w:name="__RefHeading___Toc1528_929784282"/>
+      <w:bookmarkStart w:id="18" w:name="_Toc428667881"/>
+      <w:bookmarkEnd w:id="17"/>
       <w:r>
         <w:rPr>
           <w:rFonts w:ascii="Ubuntu" w:hAnsi="Ubuntu"/>
@@ -10027,7 +9782,7 @@
         </w:rPr>
         <w:t>Internal Buffers and Index Register</w:t>
       </w:r>
-      <w:bookmarkEnd w:id="9"/>
+      <w:bookmarkEnd w:id="18"/>
     </w:p>
     <w:p>
       <w:pPr>
@@ -10051,7 +9806,9 @@
           <w:rFonts w:ascii="Ubuntu" w:hAnsi="Ubuntu"/>
         </w:rPr>
       </w:pPr>
-      <w:bookmarkStart w:id="10" w:name="_Toc428667882"/>
+      <w:bookmarkStart w:id="19" w:name="__RefHeading___Toc1530_929784282"/>
+      <w:bookmarkStart w:id="20" w:name="_Toc428667882"/>
+      <w:bookmarkEnd w:id="19"/>
       <w:r>
         <w:rPr>
           <w:rFonts w:ascii="Ubuntu" w:hAnsi="Ubuntu"/>
@@ -10059,7 +9816,7 @@
         </w:rPr>
         <w:t>JEDEC ID Buffer</w:t>
       </w:r>
-      <w:bookmarkEnd w:id="10"/>
+      <w:bookmarkEnd w:id="20"/>
     </w:p>
     <w:p>
       <w:pPr>
@@ -10083,7 +9840,9 @@
           <w:rFonts w:ascii="Ubuntu" w:hAnsi="Ubuntu"/>
         </w:rPr>
       </w:pPr>
-      <w:bookmarkStart w:id="11" w:name="_Toc428667883"/>
+      <w:bookmarkStart w:id="21" w:name="__RefHeading___Toc1532_929784282"/>
+      <w:bookmarkStart w:id="22" w:name="_Toc428667883"/>
+      <w:bookmarkEnd w:id="21"/>
       <w:r>
         <w:rPr>
           <w:rFonts w:ascii="Ubuntu" w:hAnsi="Ubuntu"/>
@@ -10091,7 +9850,7 @@
         </w:rPr>
         <w:t>ONFI Parameter Page Buffer</w:t>
       </w:r>
-      <w:bookmarkEnd w:id="11"/>
+      <w:bookmarkEnd w:id="22"/>
     </w:p>
     <w:p>
       <w:pPr>
@@ -10115,7 +9874,9 @@
           <w:rFonts w:ascii="Ubuntu" w:hAnsi="Ubuntu"/>
         </w:rPr>
       </w:pPr>
-      <w:bookmarkStart w:id="12" w:name="_Toc428667884"/>
+      <w:bookmarkStart w:id="23" w:name="__RefHeading___Toc1534_929784282"/>
+      <w:bookmarkStart w:id="24" w:name="_Toc428667884"/>
+      <w:bookmarkEnd w:id="23"/>
       <w:r>
         <w:rPr>
           <w:rFonts w:ascii="Ubuntu" w:hAnsi="Ubuntu"/>
@@ -10123,7 +9884,7 @@
         </w:rPr>
         <w:t>Data Page Buffer</w:t>
       </w:r>
-      <w:bookmarkEnd w:id="12"/>
+      <w:bookmarkEnd w:id="24"/>
     </w:p>
     <w:p>
       <w:pPr>
@@ -10147,7 +9908,9 @@
           <w:rFonts w:ascii="Ubuntu" w:hAnsi="Ubuntu"/>
         </w:rPr>
       </w:pPr>
-      <w:bookmarkStart w:id="13" w:name="_Toc428667885"/>
+      <w:bookmarkStart w:id="25" w:name="__RefHeading___Toc1536_929784282"/>
+      <w:bookmarkStart w:id="26" w:name="_Toc428667885"/>
+      <w:bookmarkEnd w:id="25"/>
       <w:r>
         <w:rPr>
           <w:rFonts w:ascii="Ubuntu" w:hAnsi="Ubuntu"/>
@@ -10155,7 +9918,7 @@
         </w:rPr>
         <w:t>Address Buffer</w:t>
       </w:r>
-      <w:bookmarkEnd w:id="13"/>
+      <w:bookmarkEnd w:id="26"/>
     </w:p>
     <w:p>
       <w:pPr>
@@ -10179,7 +9942,9 @@
           <w:rFonts w:ascii="Ubuntu" w:hAnsi="Ubuntu"/>
         </w:rPr>
       </w:pPr>
-      <w:bookmarkStart w:id="14" w:name="_Toc428667886"/>
+      <w:bookmarkStart w:id="27" w:name="__RefHeading___Toc1538_929784282"/>
+      <w:bookmarkStart w:id="28" w:name="_Toc428667886"/>
+      <w:bookmarkEnd w:id="27"/>
       <w:r>
         <w:rPr>
           <w:rFonts w:ascii="Ubuntu" w:hAnsi="Ubuntu"/>
@@ -10187,7 +9952,7 @@
         </w:rPr>
         <w:t>Example Waveforms – READ_ID</w:t>
       </w:r>
-      <w:bookmarkEnd w:id="14"/>
+      <w:bookmarkEnd w:id="28"/>
     </w:p>
     <w:p>
       <w:pPr>
@@ -10212,9 +9977,7 @@
         </w:rPr>
       </w:pPr>
       <w:r>
-        <w:rPr>
-          <w:rFonts w:ascii="Ubuntu" w:hAnsi="Ubuntu"/>
-        </w:rPr>
+        <w:rPr/>
         <w:drawing>
           <wp:inline distT="0" distB="0" distL="0" distR="0">
             <wp:extent cx="6645910" cy="3089910"/>
@@ -10320,9 +10083,7 @@
         </w:rPr>
       </w:pPr>
       <w:r>
-        <w:rPr>
-          <w:rFonts w:ascii="Ubuntu" w:hAnsi="Ubuntu"/>
-        </w:rPr>
+        <w:rPr/>
       </w:r>
     </w:p>
     <w:sectPr>
@@ -10350,9 +10111,13 @@
         <w:szCs w:val="24"/>
       </w:rPr>
     </w:pPr>
+    <w:r>
+      <w:rPr/>
+      <w:br/>
+    </w:r>
     <w:sdt>
       <w:sdtPr>
-        <w:id w:val="2040537114"/>
+        <w:id w:val="26660547"/>
         <w:dataBinding w:prefixMappings="xmlns:ns0='http://schemas.openxmlformats.org/package/2006/metadata/core-properties' xmlns:ns1='http://purl.org/dc/elements/1.1/'" w:xpath="/ns0:coreProperties[1]/ns1:creator[1]" w:storeItemID="{6C3C8BC8-F283-45AE-878A-BAB7291924A1}"/>
         <w:placeholder>
           <w:docPart w:val="317CF726495549CEB90410ECB242AE7B"/>
@@ -10363,10 +10128,26 @@
       <w:sdtContent>
         <w:r>
           <w:rPr/>
-          <w:t>Alexey Lyashko © 2015 - Philipp Gühring 2023</w:t>
+          <w:t>Alexey Lyashko © 2015</w:t>
         </w:r>
       </w:sdtContent>
     </w:sdt>
+    <w:r>
+      <w:rPr>
+        <w:color w:val="000000" w:themeColor="text1"/>
+        <w:sz w:val="24"/>
+        <w:szCs w:val="24"/>
+      </w:rPr>
+      <w:t xml:space="preserve"> - </w:t>
+    </w:r>
+    <w:r>
+      <w:rPr>
+        <w:color w:val="000000" w:themeColor="text1"/>
+        <w:sz w:val="24"/>
+        <w:szCs w:val="24"/>
+      </w:rPr>
+      <w:t>Philipp Gühring 2023</w:t>
+    </w:r>
   </w:p>
   <w:p>
     <w:pPr>
@@ -10378,7 +10159,7 @@
       <mc:AlternateContent>
         <mc:Choice Requires="wps">
           <w:drawing>
-            <wp:anchor behindDoc="1" distT="90170" distB="91440" distL="113665" distR="113665" simplePos="0" locked="0" layoutInCell="0" allowOverlap="1" relativeHeight="9">
+            <wp:anchor behindDoc="1" distT="87630" distB="91440" distL="111125" distR="113665" simplePos="0" locked="0" layoutInCell="0" allowOverlap="1" relativeHeight="9">
               <wp:simplePos x="0" y="0"/>
               <wp:positionH relativeFrom="margin">
                 <wp:align>center</wp:align>
@@ -10435,7 +10216,7 @@
         </mc:Choice>
         <mc:Fallback>
           <w:pict>
-            <v:rect id="shape_0" ID="Прямоугольник 58" path="m0,0l-2147483645,0l-2147483645,-2147483646l0,-2147483646xe" fillcolor="#4f81bd" stroked="f" o:allowincell="f" style="position:absolute;margin-left:0pt;margin-top:7.1pt;width:523.2pt;height:2.8pt;mso-wrap-style:none;v-text-anchor:middle;mso-position-horizontal:center;mso-position-horizontal-relative:margin;mso-position-vertical:top">
+            <v:rect id="shape_0" ID="Прямоугольник 58" path="m0,0l-2147483645,0l-2147483645,-2147483646l0,-2147483646xe" fillcolor="#4f81bd" stroked="f" o:allowincell="f" style="position:absolute;margin-left:0pt;margin-top:6.9pt;width:523.2pt;height:2.8pt;mso-wrap-style:none;v-text-anchor:middle;mso-position-horizontal:center;mso-position-horizontal-relative:margin;mso-position-vertical:top">
               <v:fill o:detectmouseclick="t" type="solid" color2="#b07e42"/>
               <v:stroke color="#3465a4" weight="25560" joinstyle="round" endcap="flat"/>
               <w10:wrap type="square"/>
@@ -10516,7 +10297,7 @@
                             <w:rPr>
                               <w:color w:val="000000"/>
                             </w:rPr>
-                            <w:t>6</w:t>
+                            <w:t>8</w:t>
                           </w:r>
                           <w:r>
                             <w:rPr>
@@ -10577,7 +10358,7 @@
                       <w:rPr>
                         <w:color w:val="000000"/>
                       </w:rPr>
-                      <w:t>6</w:t>
+                      <w:t>8</w:t>
                     </w:r>
                     <w:r>
                       <w:rPr>

</xml_diff>